<commit_message>
updated code to find build path.  Code is simpler
always finds a build order if a build order exists.  Does this by
taking the polyomino apart
</commit_message>
<xml_diff>
--- a/assembly/JLonsford Parallel Assembly Contribution.docx
+++ b/assembly/JLonsford Parallel Assembly Contribution.docx
@@ -1,6 +1,6 @@
 
 <file path=word/document.xml><?xml version="1.0" encoding="utf-8"?>
-<w:document xmlns:wpc="http://schemas.microsoft.com/office/word/2010/wordprocessingCanvas" xmlns:mc="http://schemas.openxmlformats.org/markup-compatibility/2006" xmlns:o="urn:schemas-microsoft-com:office:office" xmlns:r="http://schemas.openxmlformats.org/officeDocument/2006/relationships" xmlns:m="http://schemas.openxmlformats.org/officeDocument/2006/math" xmlns:v="urn:schemas-microsoft-com:vml" xmlns:wp14="http://schemas.microsoft.com/office/word/2010/wordprocessingDrawing" xmlns:wp="http://schemas.openxmlformats.org/drawingml/2006/wordprocessingDrawing" xmlns:w10="urn:schemas-microsoft-com:office:word" xmlns:w="http://schemas.openxmlformats.org/wordprocessingml/2006/main" xmlns:w14="http://schemas.microsoft.com/office/word/2010/wordml" xmlns:w15="http://schemas.microsoft.com/office/word/2012/wordml" xmlns:wpg="http://schemas.microsoft.com/office/word/2010/wordprocessingGroup" xmlns:wpi="http://schemas.microsoft.com/office/word/2010/wordprocessingInk" xmlns:wne="http://schemas.microsoft.com/office/word/2006/wordml" xmlns:wps="http://schemas.microsoft.com/office/word/2010/wordprocessingShape" mc:Ignorable="w14 w15 wp14">
+<w:document xmlns:wpc="http://schemas.microsoft.com/office/word/2010/wordprocessingCanvas" xmlns:mo="http://schemas.microsoft.com/office/mac/office/2008/main" xmlns:mc="http://schemas.openxmlformats.org/markup-compatibility/2006" xmlns:mv="urn:schemas-microsoft-com:mac:vml" xmlns:o="urn:schemas-microsoft-com:office:office" xmlns:r="http://schemas.openxmlformats.org/officeDocument/2006/relationships" xmlns:m="http://schemas.openxmlformats.org/officeDocument/2006/math" xmlns:v="urn:schemas-microsoft-com:vml" xmlns:wp14="http://schemas.microsoft.com/office/word/2010/wordprocessingDrawing" xmlns:wp="http://schemas.openxmlformats.org/drawingml/2006/wordprocessingDrawing" xmlns:w10="urn:schemas-microsoft-com:office:word" xmlns:w="http://schemas.openxmlformats.org/wordprocessingml/2006/main" xmlns:w14="http://schemas.microsoft.com/office/word/2010/wordml" xmlns:wpg="http://schemas.microsoft.com/office/word/2010/wordprocessingGroup" xmlns:wpi="http://schemas.microsoft.com/office/word/2010/wordprocessingInk" xmlns:wne="http://schemas.microsoft.com/office/word/2006/wordml" xmlns:wps="http://schemas.microsoft.com/office/word/2010/wordprocessingShape" mc:Ignorable="w14 wp14">
   <w:body>
     <w:p>
       <w:pPr>
@@ -48,6 +48,16 @@
         </w:rPr>
         <w:t>The large-scale</w:t>
       </w:r>
+      <w:ins w:id="0" w:author="Aaron Becker" w:date="2017-02-07T20:12:00Z">
+        <w:r>
+          <w:rPr>
+            <w:rFonts w:ascii="Times New Roman" w:hAnsi="Times New Roman" w:cs="Times New Roman"/>
+            <w:sz w:val="24"/>
+            <w:szCs w:val="24"/>
+          </w:rPr>
+          <w:t>, reconfigurable,</w:t>
+        </w:r>
+      </w:ins>
       <w:r>
         <w:rPr>
           <w:rFonts w:ascii="Times New Roman" w:hAnsi="Times New Roman" w:cs="Times New Roman"/>
@@ -62,7 +72,34 @@
           <w:sz w:val="24"/>
           <w:szCs w:val="24"/>
         </w:rPr>
-        <w:t xml:space="preserve"> model used to demonstrate parallel assembly was manufactured from laser cut acrylic, plastic dowel rods and 1/8” by 1/8” neodymium magnets</w:t>
+        <w:t xml:space="preserve"> model used to demonstrate parallel assembly was manufactured from laser cut acrylic, plastic dowel rods</w:t>
+      </w:r>
+      <w:ins w:id="1" w:author="Aaron Becker" w:date="2017-02-07T20:11:00Z">
+        <w:r>
+          <w:rPr>
+            <w:rFonts w:ascii="Times New Roman" w:hAnsi="Times New Roman" w:cs="Times New Roman"/>
+            <w:sz w:val="24"/>
+            <w:szCs w:val="24"/>
+          </w:rPr>
+          <w:t>,</w:t>
+        </w:r>
+      </w:ins>
+      <w:r>
+        <w:rPr>
+          <w:rFonts w:ascii="Times New Roman" w:hAnsi="Times New Roman" w:cs="Times New Roman"/>
+          <w:sz w:val="24"/>
+          <w:szCs w:val="24"/>
+        </w:rPr>
+        <w:t xml:space="preserve"> and 1/8” by 1/8” </w:t>
+      </w:r>
+      <w:commentRangeStart w:id="2"/>
+      <w:r>
+        <w:rPr>
+          <w:rFonts w:ascii="Times New Roman" w:hAnsi="Times New Roman" w:cs="Times New Roman"/>
+          <w:sz w:val="24"/>
+          <w:szCs w:val="24"/>
+        </w:rPr>
+        <w:t>neodymium magnets</w:t>
       </w:r>
       <w:r>
         <w:rPr>
@@ -78,7 +115,22 @@
           <w:sz w:val="24"/>
           <w:szCs w:val="24"/>
         </w:rPr>
-        <w:t xml:space="preserve"> acrylic. A laser cutter was used to make a grid of slider tracks </w:t>
+        <w:t xml:space="preserve"> acrylic</w:t>
+      </w:r>
+      <w:commentRangeEnd w:id="2"/>
+      <w:r>
+        <w:rPr>
+          <w:rStyle w:val="CommentReference"/>
+        </w:rPr>
+        <w:commentReference w:id="2"/>
+      </w:r>
+      <w:r>
+        <w:rPr>
+          <w:rFonts w:ascii="Times New Roman" w:hAnsi="Times New Roman" w:cs="Times New Roman"/>
+          <w:sz w:val="24"/>
+          <w:szCs w:val="24"/>
+        </w:rPr>
+        <w:t xml:space="preserve">. A laser cutter was used to make a grid of slider tracks </w:t>
       </w:r>
       <w:r>
         <w:rPr>
@@ -110,17 +162,7 @@
           <w:sz w:val="24"/>
           <w:szCs w:val="24"/>
         </w:rPr>
-        <w:t xml:space="preserve"> The stop blocks are made of similar black </w:t>
-      </w:r>
-      <w:bookmarkStart w:id="0" w:name="_GoBack"/>
-      <w:bookmarkEnd w:id="0"/>
-      <w:r>
-        <w:rPr>
-          <w:rFonts w:ascii="Times New Roman" w:hAnsi="Times New Roman" w:cs="Times New Roman"/>
-          <w:sz w:val="24"/>
-          <w:szCs w:val="24"/>
-        </w:rPr>
-        <w:t>acrylic with four plastic dowel rods placed through them so they may be securely placed onto the workspace. T</w:t>
+        <w:t xml:space="preserve"> The stop blocks are made of similar black acrylic with four plastic dowel rods placed through them so they may be securely placed onto the workspace. T</w:t>
       </w:r>
       <w:r>
         <w:rPr>
@@ -594,7 +636,35 @@
           <w:sz w:val="24"/>
           <w:szCs w:val="24"/>
         </w:rPr>
-        <w:t xml:space="preserve"> In order to make this size board another two by one foot workspace would have to be made as well as a bottom layer to fasten the two workspaces together without disrupting the surface of the workspace. As far as scaling, the maximum achievable size of the</w:t>
+        <w:t xml:space="preserve"> </w:t>
+      </w:r>
+      <w:del w:id="3" w:author="Aaron Becker" w:date="2017-02-07T20:13:00Z">
+        <w:r>
+          <w:rPr>
+            <w:rFonts w:ascii="Times New Roman" w:hAnsi="Times New Roman" w:cs="Times New Roman"/>
+            <w:sz w:val="24"/>
+            <w:szCs w:val="24"/>
+          </w:rPr>
+          <w:delText>In order to</w:delText>
+        </w:r>
+      </w:del>
+      <w:ins w:id="4" w:author="Aaron Becker" w:date="2017-02-07T20:13:00Z">
+        <w:r>
+          <w:rPr>
+            <w:rFonts w:ascii="Times New Roman" w:hAnsi="Times New Roman" w:cs="Times New Roman"/>
+            <w:sz w:val="24"/>
+            <w:szCs w:val="24"/>
+          </w:rPr>
+          <w:t>To</w:t>
+        </w:r>
+      </w:ins>
+      <w:r>
+        <w:rPr>
+          <w:rFonts w:ascii="Times New Roman" w:hAnsi="Times New Roman" w:cs="Times New Roman"/>
+          <w:sz w:val="24"/>
+          <w:szCs w:val="24"/>
+        </w:rPr>
+        <w:t xml:space="preserve"> make this size board another two by one foot workspace would have to be made as well as a bottom layer to fasten the two workspaces together without disrupting the surface of the workspace. As far as scaling, the maximum achievable size of the</w:t>
       </w:r>
       <w:r>
         <w:rPr>
@@ -690,7 +760,17 @@
           <w:sz w:val="24"/>
           <w:szCs w:val="24"/>
         </w:rPr>
-        <w:t>as the initial movements of the sliders within the part hoppers is more restricted. A large part of this issue is that the sliders must be properly aligned to neutralize their repulsive forces and upon the initial tilt up command a slider could be repelled and prevented from moving completely down the track. When the number of sliders in the part hoppers is increased above four, this affect increases exponentially to the point that a successful demonstration with eight sliders in each part hopper could not be produced. Due to the fact that each slider has eight magnets, when there are eight sliders in such close contact with one another the magnetic field becomes highly c</w:t>
+        <w:t>as the initial movements of the sliders within the part hoppers is more restricted. A large part of this issu</w:t>
+      </w:r>
+      <w:bookmarkStart w:id="5" w:name="_GoBack"/>
+      <w:bookmarkEnd w:id="5"/>
+      <w:r>
+        <w:rPr>
+          <w:rFonts w:ascii="Times New Roman" w:hAnsi="Times New Roman" w:cs="Times New Roman"/>
+          <w:sz w:val="24"/>
+          <w:szCs w:val="24"/>
+        </w:rPr>
+        <w:t>e is that the sliders must be properly aligned to neutralize their repulsive forces and upon the initial tilt up command a slider could be repelled and prevented from moving completely down the track. When the number of sliders in the part hoppers is increased above four, this affect increases exponentially to the point that a successful demonstration with eight sliders in each part hopper could not be produced. Due to the fact that each slider has eight magnets, when there are eight sliders in such close contact with one another the magnetic field becomes highly c</w:t>
       </w:r>
       <w:r>
         <w:rPr>
@@ -720,8 +800,29 @@
 </w:document>
 </file>
 
+<file path=word/comments.xml><?xml version="1.0" encoding="utf-8"?>
+<w:comments xmlns:wpc="http://schemas.microsoft.com/office/word/2010/wordprocessingCanvas" xmlns:mo="http://schemas.microsoft.com/office/mac/office/2008/main" xmlns:mc="http://schemas.openxmlformats.org/markup-compatibility/2006" xmlns:mv="urn:schemas-microsoft-com:mac:vml" xmlns:o="urn:schemas-microsoft-com:office:office" xmlns:r="http://schemas.openxmlformats.org/officeDocument/2006/relationships" xmlns:m="http://schemas.openxmlformats.org/officeDocument/2006/math" xmlns:v="urn:schemas-microsoft-com:vml" xmlns:wp14="http://schemas.microsoft.com/office/word/2010/wordprocessingDrawing" xmlns:wp="http://schemas.openxmlformats.org/drawingml/2006/wordprocessingDrawing" xmlns:w10="urn:schemas-microsoft-com:office:word" xmlns:w="http://schemas.openxmlformats.org/wordprocessingml/2006/main" xmlns:w14="http://schemas.microsoft.com/office/word/2010/wordml" xmlns:wpg="http://schemas.microsoft.com/office/word/2010/wordprocessingGroup" xmlns:wpi="http://schemas.microsoft.com/office/word/2010/wordprocessingInk" xmlns:wne="http://schemas.microsoft.com/office/word/2006/wordml" xmlns:wps="http://schemas.microsoft.com/office/word/2010/wordprocessingShape" mc:Ignorable="w14 wp14">
+  <w:comment w:id="2" w:author="Aaron Becker" w:date="2017-02-07T20:11:00Z" w:initials="ATB">
+    <w:p>
+      <w:pPr>
+        <w:pStyle w:val="CommentText"/>
+      </w:pPr>
+      <w:r>
+        <w:rPr>
+          <w:rStyle w:val="CommentReference"/>
+        </w:rPr>
+        <w:annotationRef/>
+      </w:r>
+      <w:r>
+        <w:t>Switch to metric</w:t>
+      </w:r>
+    </w:p>
+  </w:comment>
+</w:comments>
+</file>
+
 <file path=word/styles.xml><?xml version="1.0" encoding="utf-8"?>
-<w:styles xmlns:mc="http://schemas.openxmlformats.org/markup-compatibility/2006" xmlns:r="http://schemas.openxmlformats.org/officeDocument/2006/relationships" xmlns:w="http://schemas.openxmlformats.org/wordprocessingml/2006/main" xmlns:w14="http://schemas.microsoft.com/office/word/2010/wordml" xmlns:w15="http://schemas.microsoft.com/office/word/2012/wordml" mc:Ignorable="w14 w15">
+<w:styles xmlns:mc="http://schemas.openxmlformats.org/markup-compatibility/2006" xmlns:r="http://schemas.openxmlformats.org/officeDocument/2006/relationships" xmlns:w="http://schemas.openxmlformats.org/wordprocessingml/2006/main" xmlns:w14="http://schemas.microsoft.com/office/word/2010/wordml" mc:Ignorable="w14">
   <w:docDefaults>
     <w:rPrDefault>
       <w:rPr>
@@ -737,378 +838,153 @@
       </w:pPr>
     </w:pPrDefault>
   </w:docDefaults>
-  <w:latentStyles w:defLockedState="0" w:defUIPriority="99" w:defSemiHidden="0" w:defUnhideWhenUsed="0" w:defQFormat="0" w:count="371">
-    <w:lsdException w:name="Normal" w:uiPriority="0" w:qFormat="1"/>
-    <w:lsdException w:name="heading 1" w:uiPriority="9" w:qFormat="1"/>
-    <w:lsdException w:name="heading 2" w:semiHidden="1" w:uiPriority="9" w:unhideWhenUsed="1" w:qFormat="1"/>
-    <w:lsdException w:name="heading 3" w:semiHidden="1" w:uiPriority="9" w:unhideWhenUsed="1" w:qFormat="1"/>
-    <w:lsdException w:name="heading 4" w:semiHidden="1" w:uiPriority="9" w:unhideWhenUsed="1" w:qFormat="1"/>
-    <w:lsdException w:name="heading 5" w:semiHidden="1" w:uiPriority="9" w:unhideWhenUsed="1" w:qFormat="1"/>
-    <w:lsdException w:name="heading 6" w:semiHidden="1" w:uiPriority="9" w:unhideWhenUsed="1" w:qFormat="1"/>
-    <w:lsdException w:name="heading 7" w:semiHidden="1" w:uiPriority="9" w:unhideWhenUsed="1" w:qFormat="1"/>
-    <w:lsdException w:name="heading 8" w:semiHidden="1" w:uiPriority="9" w:unhideWhenUsed="1" w:qFormat="1"/>
-    <w:lsdException w:name="heading 9" w:semiHidden="1" w:uiPriority="9" w:unhideWhenUsed="1" w:qFormat="1"/>
-    <w:lsdException w:name="index 1" w:semiHidden="1" w:unhideWhenUsed="1"/>
-    <w:lsdException w:name="index 2" w:semiHidden="1" w:unhideWhenUsed="1"/>
-    <w:lsdException w:name="index 3" w:semiHidden="1" w:unhideWhenUsed="1"/>
-    <w:lsdException w:name="index 4" w:semiHidden="1" w:unhideWhenUsed="1"/>
-    <w:lsdException w:name="index 5" w:semiHidden="1" w:unhideWhenUsed="1"/>
-    <w:lsdException w:name="index 6" w:semiHidden="1" w:unhideWhenUsed="1"/>
-    <w:lsdException w:name="index 7" w:semiHidden="1" w:unhideWhenUsed="1"/>
-    <w:lsdException w:name="index 8" w:semiHidden="1" w:unhideWhenUsed="1"/>
-    <w:lsdException w:name="index 9" w:semiHidden="1" w:unhideWhenUsed="1"/>
-    <w:lsdException w:name="toc 1" w:semiHidden="1" w:uiPriority="39" w:unhideWhenUsed="1"/>
-    <w:lsdException w:name="toc 2" w:semiHidden="1" w:uiPriority="39" w:unhideWhenUsed="1"/>
-    <w:lsdException w:name="toc 3" w:semiHidden="1" w:uiPriority="39" w:unhideWhenUsed="1"/>
-    <w:lsdException w:name="toc 4" w:semiHidden="1" w:uiPriority="39" w:unhideWhenUsed="1"/>
-    <w:lsdException w:name="toc 5" w:semiHidden="1" w:uiPriority="39" w:unhideWhenUsed="1"/>
-    <w:lsdException w:name="toc 6" w:semiHidden="1" w:uiPriority="39" w:unhideWhenUsed="1"/>
-    <w:lsdException w:name="toc 7" w:semiHidden="1" w:uiPriority="39" w:unhideWhenUsed="1"/>
-    <w:lsdException w:name="toc 8" w:semiHidden="1" w:uiPriority="39" w:unhideWhenUsed="1"/>
-    <w:lsdException w:name="toc 9" w:semiHidden="1" w:uiPriority="39" w:unhideWhenUsed="1"/>
-    <w:lsdException w:name="Normal Indent" w:semiHidden="1" w:unhideWhenUsed="1"/>
-    <w:lsdException w:name="footnote text" w:semiHidden="1" w:unhideWhenUsed="1"/>
-    <w:lsdException w:name="annotation text" w:semiHidden="1" w:unhideWhenUsed="1"/>
-    <w:lsdException w:name="header" w:semiHidden="1" w:unhideWhenUsed="1"/>
-    <w:lsdException w:name="footer" w:semiHidden="1" w:unhideWhenUsed="1"/>
-    <w:lsdException w:name="index heading" w:semiHidden="1" w:unhideWhenUsed="1"/>
-    <w:lsdException w:name="caption" w:semiHidden="1" w:uiPriority="35" w:unhideWhenUsed="1" w:qFormat="1"/>
-    <w:lsdException w:name="table of figures" w:semiHidden="1" w:unhideWhenUsed="1"/>
-    <w:lsdException w:name="envelope address" w:semiHidden="1" w:unhideWhenUsed="1"/>
-    <w:lsdException w:name="envelope return" w:semiHidden="1" w:unhideWhenUsed="1"/>
-    <w:lsdException w:name="footnote reference" w:semiHidden="1" w:unhideWhenUsed="1"/>
-    <w:lsdException w:name="annotation reference" w:semiHidden="1" w:unhideWhenUsed="1"/>
-    <w:lsdException w:name="line number" w:semiHidden="1" w:unhideWhenUsed="1"/>
-    <w:lsdException w:name="page number" w:semiHidden="1" w:unhideWhenUsed="1"/>
-    <w:lsdException w:name="endnote reference" w:semiHidden="1" w:unhideWhenUsed="1"/>
-    <w:lsdException w:name="endnote text" w:semiHidden="1" w:unhideWhenUsed="1"/>
-    <w:lsdException w:name="table of authorities" w:semiHidden="1" w:unhideWhenUsed="1"/>
-    <w:lsdException w:name="macro" w:semiHidden="1" w:unhideWhenUsed="1"/>
-    <w:lsdException w:name="toa heading" w:semiHidden="1" w:unhideWhenUsed="1"/>
-    <w:lsdException w:name="List" w:semiHidden="1" w:unhideWhenUsed="1"/>
-    <w:lsdException w:name="List Bullet" w:semiHidden="1" w:unhideWhenUsed="1"/>
-    <w:lsdException w:name="List Number" w:semiHidden="1" w:unhideWhenUsed="1"/>
-    <w:lsdException w:name="List 2" w:semiHidden="1" w:unhideWhenUsed="1"/>
-    <w:lsdException w:name="List 3" w:semiHidden="1" w:unhideWhenUsed="1"/>
-    <w:lsdException w:name="List 4" w:semiHidden="1" w:unhideWhenUsed="1"/>
-    <w:lsdException w:name="List 5" w:semiHidden="1" w:unhideWhenUsed="1"/>
-    <w:lsdException w:name="List Bullet 2" w:semiHidden="1" w:unhideWhenUsed="1"/>
-    <w:lsdException w:name="List Bullet 3" w:semiHidden="1" w:unhideWhenUsed="1"/>
-    <w:lsdException w:name="List Bullet 4" w:semiHidden="1" w:unhideWhenUsed="1"/>
-    <w:lsdException w:name="List Bullet 5" w:semiHidden="1" w:unhideWhenUsed="1"/>
-    <w:lsdException w:name="List Number 2" w:semiHidden="1" w:unhideWhenUsed="1"/>
-    <w:lsdException w:name="List Number 3" w:semiHidden="1" w:unhideWhenUsed="1"/>
-    <w:lsdException w:name="List Number 4" w:semiHidden="1" w:unhideWhenUsed="1"/>
-    <w:lsdException w:name="List Number 5" w:semiHidden="1" w:unhideWhenUsed="1"/>
-    <w:lsdException w:name="Title" w:uiPriority="10" w:qFormat="1"/>
-    <w:lsdException w:name="Closing" w:semiHidden="1" w:unhideWhenUsed="1"/>
-    <w:lsdException w:name="Signature" w:semiHidden="1" w:unhideWhenUsed="1"/>
-    <w:lsdException w:name="Default Paragraph Font" w:semiHidden="1" w:uiPriority="1" w:unhideWhenUsed="1"/>
-    <w:lsdException w:name="Body Text" w:semiHidden="1" w:unhideWhenUsed="1"/>
-    <w:lsdException w:name="Body Text Indent" w:semiHidden="1" w:unhideWhenUsed="1"/>
-    <w:lsdException w:name="List Continue" w:semiHidden="1" w:unhideWhenUsed="1"/>
-    <w:lsdException w:name="List Continue 2" w:semiHidden="1" w:unhideWhenUsed="1"/>
-    <w:lsdException w:name="List Continue 3" w:semiHidden="1" w:unhideWhenUsed="1"/>
-    <w:lsdException w:name="List Continue 4" w:semiHidden="1" w:unhideWhenUsed="1"/>
-    <w:lsdException w:name="List Continue 5" w:semiHidden="1" w:unhideWhenUsed="1"/>
-    <w:lsdException w:name="Message Header" w:semiHidden="1" w:unhideWhenUsed="1"/>
-    <w:lsdException w:name="Subtitle" w:uiPriority="11" w:qFormat="1"/>
-    <w:lsdException w:name="Salutation" w:semiHidden="1" w:unhideWhenUsed="1"/>
-    <w:lsdException w:name="Date" w:semiHidden="1" w:unhideWhenUsed="1"/>
-    <w:lsdException w:name="Body Text First Indent" w:semiHidden="1" w:unhideWhenUsed="1"/>
-    <w:lsdException w:name="Body Text First Indent 2" w:semiHidden="1" w:unhideWhenUsed="1"/>
-    <w:lsdException w:name="Note Heading" w:semiHidden="1" w:unhideWhenUsed="1"/>
-    <w:lsdException w:name="Body Text 2" w:semiHidden="1" w:unhideWhenUsed="1"/>
-    <w:lsdException w:name="Body Text 3" w:semiHidden="1" w:unhideWhenUsed="1"/>
-    <w:lsdException w:name="Body Text Indent 2" w:semiHidden="1" w:unhideWhenUsed="1"/>
-    <w:lsdException w:name="Body Text Indent 3" w:semiHidden="1" w:unhideWhenUsed="1"/>
-    <w:lsdException w:name="Block Text" w:semiHidden="1" w:unhideWhenUsed="1"/>
-    <w:lsdException w:name="Hyperlink" w:semiHidden="1" w:unhideWhenUsed="1"/>
-    <w:lsdException w:name="FollowedHyperlink" w:semiHidden="1" w:unhideWhenUsed="1"/>
-    <w:lsdException w:name="Strong" w:uiPriority="22" w:qFormat="1"/>
-    <w:lsdException w:name="Emphasis" w:uiPriority="20" w:qFormat="1"/>
-    <w:lsdException w:name="Document Map" w:semiHidden="1" w:unhideWhenUsed="1"/>
-    <w:lsdException w:name="Plain Text" w:semiHidden="1" w:unhideWhenUsed="1"/>
-    <w:lsdException w:name="E-mail Signature" w:semiHidden="1" w:unhideWhenUsed="1"/>
-    <w:lsdException w:name="HTML Top of Form" w:semiHidden="1" w:unhideWhenUsed="1"/>
-    <w:lsdException w:name="HTML Bottom of Form" w:semiHidden="1" w:unhideWhenUsed="1"/>
-    <w:lsdException w:name="Normal (Web)" w:semiHidden="1" w:unhideWhenUsed="1"/>
-    <w:lsdException w:name="HTML Acronym" w:semiHidden="1" w:unhideWhenUsed="1"/>
-    <w:lsdException w:name="HTML Address" w:semiHidden="1" w:unhideWhenUsed="1"/>
-    <w:lsdException w:name="HTML Cite" w:semiHidden="1" w:unhideWhenUsed="1"/>
-    <w:lsdException w:name="HTML Code" w:semiHidden="1" w:unhideWhenUsed="1"/>
-    <w:lsdException w:name="HTML Definition" w:semiHidden="1" w:unhideWhenUsed="1"/>
-    <w:lsdException w:name="HTML Keyboard" w:semiHidden="1" w:unhideWhenUsed="1"/>
-    <w:lsdException w:name="HTML Preformatted" w:semiHidden="1" w:unhideWhenUsed="1"/>
-    <w:lsdException w:name="HTML Sample" w:semiHidden="1" w:unhideWhenUsed="1"/>
-    <w:lsdException w:name="HTML Typewriter" w:semiHidden="1" w:unhideWhenUsed="1"/>
-    <w:lsdException w:name="HTML Variable" w:semiHidden="1" w:unhideWhenUsed="1"/>
-    <w:lsdException w:name="Normal Table" w:semiHidden="1" w:unhideWhenUsed="1"/>
-    <w:lsdException w:name="annotation subject" w:semiHidden="1" w:unhideWhenUsed="1"/>
-    <w:lsdException w:name="No List" w:semiHidden="1" w:unhideWhenUsed="1"/>
-    <w:lsdException w:name="Outline List 1" w:semiHidden="1" w:unhideWhenUsed="1"/>
-    <w:lsdException w:name="Outline List 2" w:semiHidden="1" w:unhideWhenUsed="1"/>
-    <w:lsdException w:name="Outline List 3" w:semiHidden="1" w:unhideWhenUsed="1"/>
-    <w:lsdException w:name="Table Simple 1" w:semiHidden="1" w:unhideWhenUsed="1"/>
-    <w:lsdException w:name="Table Simple 2" w:semiHidden="1" w:unhideWhenUsed="1"/>
-    <w:lsdException w:name="Table Simple 3" w:semiHidden="1" w:unhideWhenUsed="1"/>
-    <w:lsdException w:name="Table Classic 1" w:semiHidden="1" w:unhideWhenUsed="1"/>
-    <w:lsdException w:name="Table Classic 2" w:semiHidden="1" w:unhideWhenUsed="1"/>
-    <w:lsdException w:name="Table Classic 3" w:semiHidden="1" w:unhideWhenUsed="1"/>
-    <w:lsdException w:name="Table Classic 4" w:semiHidden="1" w:unhideWhenUsed="1"/>
-    <w:lsdException w:name="Table Colorful 1" w:semiHidden="1" w:unhideWhenUsed="1"/>
-    <w:lsdException w:name="Table Colorful 2" w:semiHidden="1" w:unhideWhenUsed="1"/>
-    <w:lsdException w:name="Table Colorful 3" w:semiHidden="1" w:unhideWhenUsed="1"/>
-    <w:lsdException w:name="Table Columns 1" w:semiHidden="1" w:unhideWhenUsed="1"/>
-    <w:lsdException w:name="Table Columns 2" w:semiHidden="1" w:unhideWhenUsed="1"/>
-    <w:lsdException w:name="Table Columns 3" w:semiHidden="1" w:unhideWhenUsed="1"/>
-    <w:lsdException w:name="Table Columns 4" w:semiHidden="1" w:unhideWhenUsed="1"/>
-    <w:lsdException w:name="Table Columns 5" w:semiHidden="1" w:unhideWhenUsed="1"/>
-    <w:lsdException w:name="Table Grid 1" w:semiHidden="1" w:unhideWhenUsed="1"/>
-    <w:lsdException w:name="Table Grid 2" w:semiHidden="1" w:unhideWhenUsed="1"/>
-    <w:lsdException w:name="Table Grid 3" w:semiHidden="1" w:unhideWhenUsed="1"/>
-    <w:lsdException w:name="Table Grid 4" w:semiHidden="1" w:unhideWhenUsed="1"/>
-    <w:lsdException w:name="Table Grid 5" w:semiHidden="1" w:unhideWhenUsed="1"/>
-    <w:lsdException w:name="Table Grid 6" w:semiHidden="1" w:unhideWhenUsed="1"/>
-    <w:lsdException w:name="Table Grid 7" w:semiHidden="1" w:unhideWhenUsed="1"/>
-    <w:lsdException w:name="Table Grid 8" w:semiHidden="1" w:unhideWhenUsed="1"/>
-    <w:lsdException w:name="Table List 1" w:semiHidden="1" w:unhideWhenUsed="1"/>
-    <w:lsdException w:name="Table List 2" w:semiHidden="1" w:unhideWhenUsed="1"/>
-    <w:lsdException w:name="Table List 3" w:semiHidden="1" w:unhideWhenUsed="1"/>
-    <w:lsdException w:name="Table List 4" w:semiHidden="1" w:unhideWhenUsed="1"/>
-    <w:lsdException w:name="Table List 5" w:semiHidden="1" w:unhideWhenUsed="1"/>
-    <w:lsdException w:name="Table List 6" w:semiHidden="1" w:unhideWhenUsed="1"/>
-    <w:lsdException w:name="Table List 7" w:semiHidden="1" w:unhideWhenUsed="1"/>
-    <w:lsdException w:name="Table List 8" w:semiHidden="1" w:unhideWhenUsed="1"/>
-    <w:lsdException w:name="Table 3D effects 1" w:semiHidden="1" w:unhideWhenUsed="1"/>
-    <w:lsdException w:name="Table 3D effects 2" w:semiHidden="1" w:unhideWhenUsed="1"/>
-    <w:lsdException w:name="Table 3D effects 3" w:semiHidden="1" w:unhideWhenUsed="1"/>
-    <w:lsdException w:name="Table Contemporary" w:semiHidden="1" w:unhideWhenUsed="1"/>
-    <w:lsdException w:name="Table Elegant" w:semiHidden="1" w:unhideWhenUsed="1"/>
-    <w:lsdException w:name="Table Professional" w:semiHidden="1" w:unhideWhenUsed="1"/>
-    <w:lsdException w:name="Table Subtle 1" w:semiHidden="1" w:unhideWhenUsed="1"/>
-    <w:lsdException w:name="Table Subtle 2" w:semiHidden="1" w:unhideWhenUsed="1"/>
-    <w:lsdException w:name="Table Web 1" w:semiHidden="1" w:unhideWhenUsed="1"/>
-    <w:lsdException w:name="Table Web 2" w:semiHidden="1" w:unhideWhenUsed="1"/>
-    <w:lsdException w:name="Table Web 3" w:semiHidden="1" w:unhideWhenUsed="1"/>
-    <w:lsdException w:name="Balloon Text" w:semiHidden="1" w:unhideWhenUsed="1"/>
-    <w:lsdException w:name="Table Grid" w:uiPriority="39"/>
-    <w:lsdException w:name="Table Theme" w:semiHidden="1" w:unhideWhenUsed="1"/>
-    <w:lsdException w:name="Placeholder Text" w:semiHidden="1"/>
-    <w:lsdException w:name="No Spacing" w:uiPriority="1" w:qFormat="1"/>
-    <w:lsdException w:name="Light Shading" w:uiPriority="60"/>
-    <w:lsdException w:name="Light List" w:uiPriority="61"/>
-    <w:lsdException w:name="Light Grid" w:uiPriority="62"/>
-    <w:lsdException w:name="Medium Shading 1" w:uiPriority="63"/>
-    <w:lsdException w:name="Medium Shading 2" w:uiPriority="64"/>
-    <w:lsdException w:name="Medium List 1" w:uiPriority="65"/>
-    <w:lsdException w:name="Medium List 2" w:uiPriority="66"/>
-    <w:lsdException w:name="Medium Grid 1" w:uiPriority="67"/>
-    <w:lsdException w:name="Medium Grid 2" w:uiPriority="68"/>
-    <w:lsdException w:name="Medium Grid 3" w:uiPriority="69"/>
-    <w:lsdException w:name="Dark List" w:uiPriority="70"/>
-    <w:lsdException w:name="Colorful Shading" w:uiPriority="71"/>
-    <w:lsdException w:name="Colorful List" w:uiPriority="72"/>
-    <w:lsdException w:name="Colorful Grid" w:uiPriority="73"/>
-    <w:lsdException w:name="Light Shading Accent 1" w:uiPriority="60"/>
-    <w:lsdException w:name="Light List Accent 1" w:uiPriority="61"/>
-    <w:lsdException w:name="Light Grid Accent 1" w:uiPriority="62"/>
-    <w:lsdException w:name="Medium Shading 1 Accent 1" w:uiPriority="63"/>
-    <w:lsdException w:name="Medium Shading 2 Accent 1" w:uiPriority="64"/>
-    <w:lsdException w:name="Medium List 1 Accent 1" w:uiPriority="65"/>
-    <w:lsdException w:name="Revision" w:semiHidden="1"/>
-    <w:lsdException w:name="List Paragraph" w:uiPriority="34" w:qFormat="1"/>
-    <w:lsdException w:name="Quote" w:uiPriority="29" w:qFormat="1"/>
-    <w:lsdException w:name="Intense Quote" w:uiPriority="30" w:qFormat="1"/>
-    <w:lsdException w:name="Medium List 2 Accent 1" w:uiPriority="66"/>
-    <w:lsdException w:name="Medium Grid 1 Accent 1" w:uiPriority="67"/>
-    <w:lsdException w:name="Medium Grid 2 Accent 1" w:uiPriority="68"/>
-    <w:lsdException w:name="Medium Grid 3 Accent 1" w:uiPriority="69"/>
-    <w:lsdException w:name="Dark List Accent 1" w:uiPriority="70"/>
-    <w:lsdException w:name="Colorful Shading Accent 1" w:uiPriority="71"/>
-    <w:lsdException w:name="Colorful List Accent 1" w:uiPriority="72"/>
-    <w:lsdException w:name="Colorful Grid Accent 1" w:uiPriority="73"/>
-    <w:lsdException w:name="Light Shading Accent 2" w:uiPriority="60"/>
-    <w:lsdException w:name="Light List Accent 2" w:uiPriority="61"/>
-    <w:lsdException w:name="Light Grid Accent 2" w:uiPriority="62"/>
-    <w:lsdException w:name="Medium Shading 1 Accent 2" w:uiPriority="63"/>
-    <w:lsdException w:name="Medium Shading 2 Accent 2" w:uiPriority="64"/>
-    <w:lsdException w:name="Medium List 1 Accent 2" w:uiPriority="65"/>
-    <w:lsdException w:name="Medium List 2 Accent 2" w:uiPriority="66"/>
-    <w:lsdException w:name="Medium Grid 1 Accent 2" w:uiPriority="67"/>
-    <w:lsdException w:name="Medium Grid 2 Accent 2" w:uiPriority="68"/>
-    <w:lsdException w:name="Medium Grid 3 Accent 2" w:uiPriority="69"/>
-    <w:lsdException w:name="Dark List Accent 2" w:uiPriority="70"/>
-    <w:lsdException w:name="Colorful Shading Accent 2" w:uiPriority="71"/>
-    <w:lsdException w:name="Colorful List Accent 2" w:uiPriority="72"/>
-    <w:lsdException w:name="Colorful Grid Accent 2" w:uiPriority="73"/>
-    <w:lsdException w:name="Light Shading Accent 3" w:uiPriority="60"/>
-    <w:lsdException w:name="Light List Accent 3" w:uiPriority="61"/>
-    <w:lsdException w:name="Light Grid Accent 3" w:uiPriority="62"/>
-    <w:lsdException w:name="Medium Shading 1 Accent 3" w:uiPriority="63"/>
-    <w:lsdException w:name="Medium Shading 2 Accent 3" w:uiPriority="64"/>
-    <w:lsdException w:name="Medium List 1 Accent 3" w:uiPriority="65"/>
-    <w:lsdException w:name="Medium List 2 Accent 3" w:uiPriority="66"/>
-    <w:lsdException w:name="Medium Grid 1 Accent 3" w:uiPriority="67"/>
-    <w:lsdException w:name="Medium Grid 2 Accent 3" w:uiPriority="68"/>
-    <w:lsdException w:name="Medium Grid 3 Accent 3" w:uiPriority="69"/>
-    <w:lsdException w:name="Dark List Accent 3" w:uiPriority="70"/>
-    <w:lsdException w:name="Colorful Shading Accent 3" w:uiPriority="71"/>
-    <w:lsdException w:name="Colorful List Accent 3" w:uiPriority="72"/>
-    <w:lsdException w:name="Colorful Grid Accent 3" w:uiPriority="73"/>
-    <w:lsdException w:name="Light Shading Accent 4" w:uiPriority="60"/>
-    <w:lsdException w:name="Light List Accent 4" w:uiPriority="61"/>
-    <w:lsdException w:name="Light Grid Accent 4" w:uiPriority="62"/>
-    <w:lsdException w:name="Medium Shading 1 Accent 4" w:uiPriority="63"/>
-    <w:lsdException w:name="Medium Shading 2 Accent 4" w:uiPriority="64"/>
-    <w:lsdException w:name="Medium List 1 Accent 4" w:uiPriority="65"/>
-    <w:lsdException w:name="Medium List 2 Accent 4" w:uiPriority="66"/>
-    <w:lsdException w:name="Medium Grid 1 Accent 4" w:uiPriority="67"/>
-    <w:lsdException w:name="Medium Grid 2 Accent 4" w:uiPriority="68"/>
-    <w:lsdException w:name="Medium Grid 3 Accent 4" w:uiPriority="69"/>
-    <w:lsdException w:name="Dark List Accent 4" w:uiPriority="70"/>
-    <w:lsdException w:name="Colorful Shading Accent 4" w:uiPriority="71"/>
-    <w:lsdException w:name="Colorful List Accent 4" w:uiPriority="72"/>
-    <w:lsdException w:name="Colorful Grid Accent 4" w:uiPriority="73"/>
-    <w:lsdException w:name="Light Shading Accent 5" w:uiPriority="60"/>
-    <w:lsdException w:name="Light List Accent 5" w:uiPriority="61"/>
-    <w:lsdException w:name="Light Grid Accent 5" w:uiPriority="62"/>
-    <w:lsdException w:name="Medium Shading 1 Accent 5" w:uiPriority="63"/>
-    <w:lsdException w:name="Medium Shading 2 Accent 5" w:uiPriority="64"/>
-    <w:lsdException w:name="Medium List 1 Accent 5" w:uiPriority="65"/>
-    <w:lsdException w:name="Medium List 2 Accent 5" w:uiPriority="66"/>
-    <w:lsdException w:name="Medium Grid 1 Accent 5" w:uiPriority="67"/>
-    <w:lsdException w:name="Medium Grid 2 Accent 5" w:uiPriority="68"/>
-    <w:lsdException w:name="Medium Grid 3 Accent 5" w:uiPriority="69"/>
-    <w:lsdException w:name="Dark List Accent 5" w:uiPriority="70"/>
-    <w:lsdException w:name="Colorful Shading Accent 5" w:uiPriority="71"/>
-    <w:lsdException w:name="Colorful List Accent 5" w:uiPriority="72"/>
-    <w:lsdException w:name="Colorful Grid Accent 5" w:uiPriority="73"/>
-    <w:lsdException w:name="Light Shading Accent 6" w:uiPriority="60"/>
-    <w:lsdException w:name="Light List Accent 6" w:uiPriority="61"/>
-    <w:lsdException w:name="Light Grid Accent 6" w:uiPriority="62"/>
-    <w:lsdException w:name="Medium Shading 1 Accent 6" w:uiPriority="63"/>
-    <w:lsdException w:name="Medium Shading 2 Accent 6" w:uiPriority="64"/>
-    <w:lsdException w:name="Medium List 1 Accent 6" w:uiPriority="65"/>
-    <w:lsdException w:name="Medium List 2 Accent 6" w:uiPriority="66"/>
-    <w:lsdException w:name="Medium Grid 1 Accent 6" w:uiPriority="67"/>
-    <w:lsdException w:name="Medium Grid 2 Accent 6" w:uiPriority="68"/>
-    <w:lsdException w:name="Medium Grid 3 Accent 6" w:uiPriority="69"/>
-    <w:lsdException w:name="Dark List Accent 6" w:uiPriority="70"/>
-    <w:lsdException w:name="Colorful Shading Accent 6" w:uiPriority="71"/>
-    <w:lsdException w:name="Colorful List Accent 6" w:uiPriority="72"/>
-    <w:lsdException w:name="Colorful Grid Accent 6" w:uiPriority="73"/>
-    <w:lsdException w:name="Subtle Emphasis" w:uiPriority="19" w:qFormat="1"/>
-    <w:lsdException w:name="Intense Emphasis" w:uiPriority="21" w:qFormat="1"/>
-    <w:lsdException w:name="Subtle Reference" w:uiPriority="31" w:qFormat="1"/>
-    <w:lsdException w:name="Intense Reference" w:uiPriority="32" w:qFormat="1"/>
-    <w:lsdException w:name="Book Title" w:uiPriority="33" w:qFormat="1"/>
-    <w:lsdException w:name="Bibliography" w:semiHidden="1" w:uiPriority="37" w:unhideWhenUsed="1"/>
-    <w:lsdException w:name="TOC Heading" w:semiHidden="1" w:uiPriority="39" w:unhideWhenUsed="1" w:qFormat="1"/>
-    <w:lsdException w:name="Plain Table 1" w:uiPriority="41"/>
-    <w:lsdException w:name="Plain Table 2" w:uiPriority="42"/>
-    <w:lsdException w:name="Plain Table 3" w:uiPriority="43"/>
-    <w:lsdException w:name="Plain Table 4" w:uiPriority="44"/>
-    <w:lsdException w:name="Plain Table 5" w:uiPriority="45"/>
-    <w:lsdException w:name="Grid Table Light" w:uiPriority="40"/>
-    <w:lsdException w:name="Grid Table 1 Light" w:uiPriority="46"/>
-    <w:lsdException w:name="Grid Table 2" w:uiPriority="47"/>
-    <w:lsdException w:name="Grid Table 3" w:uiPriority="48"/>
-    <w:lsdException w:name="Grid Table 4" w:uiPriority="49"/>
-    <w:lsdException w:name="Grid Table 5 Dark" w:uiPriority="50"/>
-    <w:lsdException w:name="Grid Table 6 Colorful" w:uiPriority="51"/>
-    <w:lsdException w:name="Grid Table 7 Colorful" w:uiPriority="52"/>
-    <w:lsdException w:name="Grid Table 1 Light Accent 1" w:uiPriority="46"/>
-    <w:lsdException w:name="Grid Table 2 Accent 1" w:uiPriority="47"/>
-    <w:lsdException w:name="Grid Table 3 Accent 1" w:uiPriority="48"/>
-    <w:lsdException w:name="Grid Table 4 Accent 1" w:uiPriority="49"/>
-    <w:lsdException w:name="Grid Table 5 Dark Accent 1" w:uiPriority="50"/>
-    <w:lsdException w:name="Grid Table 6 Colorful Accent 1" w:uiPriority="51"/>
-    <w:lsdException w:name="Grid Table 7 Colorful Accent 1" w:uiPriority="52"/>
-    <w:lsdException w:name="Grid Table 1 Light Accent 2" w:uiPriority="46"/>
-    <w:lsdException w:name="Grid Table 2 Accent 2" w:uiPriority="47"/>
-    <w:lsdException w:name="Grid Table 3 Accent 2" w:uiPriority="48"/>
-    <w:lsdException w:name="Grid Table 4 Accent 2" w:uiPriority="49"/>
-    <w:lsdException w:name="Grid Table 5 Dark Accent 2" w:uiPriority="50"/>
-    <w:lsdException w:name="Grid Table 6 Colorful Accent 2" w:uiPriority="51"/>
-    <w:lsdException w:name="Grid Table 7 Colorful Accent 2" w:uiPriority="52"/>
-    <w:lsdException w:name="Grid Table 1 Light Accent 3" w:uiPriority="46"/>
-    <w:lsdException w:name="Grid Table 2 Accent 3" w:uiPriority="47"/>
-    <w:lsdException w:name="Grid Table 3 Accent 3" w:uiPriority="48"/>
-    <w:lsdException w:name="Grid Table 4 Accent 3" w:uiPriority="49"/>
-    <w:lsdException w:name="Grid Table 5 Dark Accent 3" w:uiPriority="50"/>
-    <w:lsdException w:name="Grid Table 6 Colorful Accent 3" w:uiPriority="51"/>
-    <w:lsdException w:name="Grid Table 7 Colorful Accent 3" w:uiPriority="52"/>
-    <w:lsdException w:name="Grid Table 1 Light Accent 4" w:uiPriority="46"/>
-    <w:lsdException w:name="Grid Table 2 Accent 4" w:uiPriority="47"/>
-    <w:lsdException w:name="Grid Table 3 Accent 4" w:uiPriority="48"/>
-    <w:lsdException w:name="Grid Table 4 Accent 4" w:uiPriority="49"/>
-    <w:lsdException w:name="Grid Table 5 Dark Accent 4" w:uiPriority="50"/>
-    <w:lsdException w:name="Grid Table 6 Colorful Accent 4" w:uiPriority="51"/>
-    <w:lsdException w:name="Grid Table 7 Colorful Accent 4" w:uiPriority="52"/>
-    <w:lsdException w:name="Grid Table 1 Light Accent 5" w:uiPriority="46"/>
-    <w:lsdException w:name="Grid Table 2 Accent 5" w:uiPriority="47"/>
-    <w:lsdException w:name="Grid Table 3 Accent 5" w:uiPriority="48"/>
-    <w:lsdException w:name="Grid Table 4 Accent 5" w:uiPriority="49"/>
-    <w:lsdException w:name="Grid Table 5 Dark Accent 5" w:uiPriority="50"/>
-    <w:lsdException w:name="Grid Table 6 Colorful Accent 5" w:uiPriority="51"/>
-    <w:lsdException w:name="Grid Table 7 Colorful Accent 5" w:uiPriority="52"/>
-    <w:lsdException w:name="Grid Table 1 Light Accent 6" w:uiPriority="46"/>
-    <w:lsdException w:name="Grid Table 2 Accent 6" w:uiPriority="47"/>
-    <w:lsdException w:name="Grid Table 3 Accent 6" w:uiPriority="48"/>
-    <w:lsdException w:name="Grid Table 4 Accent 6" w:uiPriority="49"/>
-    <w:lsdException w:name="Grid Table 5 Dark Accent 6" w:uiPriority="50"/>
-    <w:lsdException w:name="Grid Table 6 Colorful Accent 6" w:uiPriority="51"/>
-    <w:lsdException w:name="Grid Table 7 Colorful Accent 6" w:uiPriority="52"/>
-    <w:lsdException w:name="List Table 1 Light" w:uiPriority="46"/>
-    <w:lsdException w:name="List Table 2" w:uiPriority="47"/>
-    <w:lsdException w:name="List Table 3" w:uiPriority="48"/>
-    <w:lsdException w:name="List Table 4" w:uiPriority="49"/>
-    <w:lsdException w:name="List Table 5 Dark" w:uiPriority="50"/>
-    <w:lsdException w:name="List Table 6 Colorful" w:uiPriority="51"/>
-    <w:lsdException w:name="List Table 7 Colorful" w:uiPriority="52"/>
-    <w:lsdException w:name="List Table 1 Light Accent 1" w:uiPriority="46"/>
-    <w:lsdException w:name="List Table 2 Accent 1" w:uiPriority="47"/>
-    <w:lsdException w:name="List Table 3 Accent 1" w:uiPriority="48"/>
-    <w:lsdException w:name="List Table 4 Accent 1" w:uiPriority="49"/>
-    <w:lsdException w:name="List Table 5 Dark Accent 1" w:uiPriority="50"/>
-    <w:lsdException w:name="List Table 6 Colorful Accent 1" w:uiPriority="51"/>
-    <w:lsdException w:name="List Table 7 Colorful Accent 1" w:uiPriority="52"/>
-    <w:lsdException w:name="List Table 1 Light Accent 2" w:uiPriority="46"/>
-    <w:lsdException w:name="List Table 2 Accent 2" w:uiPriority="47"/>
-    <w:lsdException w:name="List Table 3 Accent 2" w:uiPriority="48"/>
-    <w:lsdException w:name="List Table 4 Accent 2" w:uiPriority="49"/>
-    <w:lsdException w:name="List Table 5 Dark Accent 2" w:uiPriority="50"/>
-    <w:lsdException w:name="List Table 6 Colorful Accent 2" w:uiPriority="51"/>
-    <w:lsdException w:name="List Table 7 Colorful Accent 2" w:uiPriority="52"/>
-    <w:lsdException w:name="List Table 1 Light Accent 3" w:uiPriority="46"/>
-    <w:lsdException w:name="List Table 2 Accent 3" w:uiPriority="47"/>
-    <w:lsdException w:name="List Table 3 Accent 3" w:uiPriority="48"/>
-    <w:lsdException w:name="List Table 4 Accent 3" w:uiPriority="49"/>
-    <w:lsdException w:name="List Table 5 Dark Accent 3" w:uiPriority="50"/>
-    <w:lsdException w:name="List Table 6 Colorful Accent 3" w:uiPriority="51"/>
-    <w:lsdException w:name="List Table 7 Colorful Accent 3" w:uiPriority="52"/>
-    <w:lsdException w:name="List Table 1 Light Accent 4" w:uiPriority="46"/>
-    <w:lsdException w:name="List Table 2 Accent 4" w:uiPriority="47"/>
-    <w:lsdException w:name="List Table 3 Accent 4" w:uiPriority="48"/>
-    <w:lsdException w:name="List Table 4 Accent 4" w:uiPriority="49"/>
-    <w:lsdException w:name="List Table 5 Dark Accent 4" w:uiPriority="50"/>
-    <w:lsdException w:name="List Table 6 Colorful Accent 4" w:uiPriority="51"/>
-    <w:lsdException w:name="List Table 7 Colorful Accent 4" w:uiPriority="52"/>
-    <w:lsdException w:name="List Table 1 Light Accent 5" w:uiPriority="46"/>
-    <w:lsdException w:name="List Table 2 Accent 5" w:uiPriority="47"/>
-    <w:lsdException w:name="List Table 3 Accent 5" w:uiPriority="48"/>
-    <w:lsdException w:name="List Table 4 Accent 5" w:uiPriority="49"/>
-    <w:lsdException w:name="List Table 5 Dark Accent 5" w:uiPriority="50"/>
-    <w:lsdException w:name="List Table 6 Colorful Accent 5" w:uiPriority="51"/>
-    <w:lsdException w:name="List Table 7 Colorful Accent 5" w:uiPriority="52"/>
-    <w:lsdException w:name="List Table 1 Light Accent 6" w:uiPriority="46"/>
-    <w:lsdException w:name="List Table 2 Accent 6" w:uiPriority="47"/>
-    <w:lsdException w:name="List Table 3 Accent 6" w:uiPriority="48"/>
-    <w:lsdException w:name="List Table 4 Accent 6" w:uiPriority="49"/>
-    <w:lsdException w:name="List Table 5 Dark Accent 6" w:uiPriority="50"/>
-    <w:lsdException w:name="List Table 6 Colorful Accent 6" w:uiPriority="51"/>
-    <w:lsdException w:name="List Table 7 Colorful Accent 6" w:uiPriority="52"/>
+  <w:latentStyles w:defLockedState="0" w:defUIPriority="99" w:defSemiHidden="1" w:defUnhideWhenUsed="1" w:defQFormat="0" w:count="276">
+    <w:lsdException w:name="Normal" w:semiHidden="0" w:uiPriority="0" w:unhideWhenUsed="0" w:qFormat="1"/>
+    <w:lsdException w:name="heading 1" w:semiHidden="0" w:uiPriority="9" w:unhideWhenUsed="0" w:qFormat="1"/>
+    <w:lsdException w:name="heading 2" w:uiPriority="9" w:qFormat="1"/>
+    <w:lsdException w:name="heading 3" w:uiPriority="9" w:qFormat="1"/>
+    <w:lsdException w:name="heading 4" w:uiPriority="9" w:qFormat="1"/>
+    <w:lsdException w:name="heading 5" w:uiPriority="9" w:qFormat="1"/>
+    <w:lsdException w:name="heading 6" w:uiPriority="9" w:qFormat="1"/>
+    <w:lsdException w:name="heading 7" w:uiPriority="9" w:qFormat="1"/>
+    <w:lsdException w:name="heading 8" w:uiPriority="9" w:qFormat="1"/>
+    <w:lsdException w:name="heading 9" w:uiPriority="9" w:qFormat="1"/>
+    <w:lsdException w:name="toc 1" w:uiPriority="39"/>
+    <w:lsdException w:name="toc 2" w:uiPriority="39"/>
+    <w:lsdException w:name="toc 3" w:uiPriority="39"/>
+    <w:lsdException w:name="toc 4" w:uiPriority="39"/>
+    <w:lsdException w:name="toc 5" w:uiPriority="39"/>
+    <w:lsdException w:name="toc 6" w:uiPriority="39"/>
+    <w:lsdException w:name="toc 7" w:uiPriority="39"/>
+    <w:lsdException w:name="toc 8" w:uiPriority="39"/>
+    <w:lsdException w:name="toc 9" w:uiPriority="39"/>
+    <w:lsdException w:name="caption" w:uiPriority="35" w:qFormat="1"/>
+    <w:lsdException w:name="Title" w:semiHidden="0" w:uiPriority="10" w:unhideWhenUsed="0" w:qFormat="1"/>
+    <w:lsdException w:name="Default Paragraph Font" w:uiPriority="1"/>
+    <w:lsdException w:name="Subtitle" w:semiHidden="0" w:uiPriority="11" w:unhideWhenUsed="0" w:qFormat="1"/>
+    <w:lsdException w:name="Strong" w:semiHidden="0" w:uiPriority="22" w:unhideWhenUsed="0" w:qFormat="1"/>
+    <w:lsdException w:name="Emphasis" w:semiHidden="0" w:uiPriority="20" w:unhideWhenUsed="0" w:qFormat="1"/>
+    <w:lsdException w:name="Table Grid" w:semiHidden="0" w:uiPriority="39" w:unhideWhenUsed="0"/>
+    <w:lsdException w:name="Note Level 1" w:semiHidden="0" w:unhideWhenUsed="0"/>
+    <w:lsdException w:name="Note Level 2" w:semiHidden="0" w:unhideWhenUsed="0"/>
+    <w:lsdException w:name="Note Level 3" w:semiHidden="0" w:unhideWhenUsed="0"/>
+    <w:lsdException w:name="Note Level 4" w:semiHidden="0" w:unhideWhenUsed="0"/>
+    <w:lsdException w:name="Note Level 5" w:semiHidden="0" w:unhideWhenUsed="0"/>
+    <w:lsdException w:name="Note Level 6" w:semiHidden="0" w:unhideWhenUsed="0"/>
+    <w:lsdException w:name="Note Level 7" w:semiHidden="0" w:unhideWhenUsed="0"/>
+    <w:lsdException w:name="Note Level 8" w:semiHidden="0" w:unhideWhenUsed="0"/>
+    <w:lsdException w:name="Note Level 9" w:semiHidden="0" w:unhideWhenUsed="0"/>
+    <w:lsdException w:name="Placeholder Text" w:unhideWhenUsed="0"/>
+    <w:lsdException w:name="No Spacing" w:semiHidden="0" w:uiPriority="1" w:unhideWhenUsed="0" w:qFormat="1"/>
+    <w:lsdException w:name="Light Shading" w:semiHidden="0" w:uiPriority="60" w:unhideWhenUsed="0"/>
+    <w:lsdException w:name="Light List" w:semiHidden="0" w:uiPriority="61" w:unhideWhenUsed="0"/>
+    <w:lsdException w:name="Light Grid" w:semiHidden="0" w:uiPriority="62" w:unhideWhenUsed="0"/>
+    <w:lsdException w:name="Medium Shading 1" w:semiHidden="0" w:uiPriority="63" w:unhideWhenUsed="0"/>
+    <w:lsdException w:name="Medium Shading 2" w:semiHidden="0" w:uiPriority="64" w:unhideWhenUsed="0"/>
+    <w:lsdException w:name="Medium List 1" w:semiHidden="0" w:uiPriority="65" w:unhideWhenUsed="0"/>
+    <w:lsdException w:name="Medium List 2" w:semiHidden="0" w:uiPriority="66" w:unhideWhenUsed="0"/>
+    <w:lsdException w:name="Medium Grid 1" w:semiHidden="0" w:uiPriority="67" w:unhideWhenUsed="0"/>
+    <w:lsdException w:name="Medium Grid 2" w:semiHidden="0" w:uiPriority="68" w:unhideWhenUsed="0"/>
+    <w:lsdException w:name="Medium Grid 3" w:semiHidden="0" w:uiPriority="69" w:unhideWhenUsed="0"/>
+    <w:lsdException w:name="Dark List" w:semiHidden="0" w:uiPriority="70" w:unhideWhenUsed="0"/>
+    <w:lsdException w:name="Colorful Shading" w:semiHidden="0" w:uiPriority="71" w:unhideWhenUsed="0"/>
+    <w:lsdException w:name="Colorful List" w:semiHidden="0" w:uiPriority="72" w:unhideWhenUsed="0"/>
+    <w:lsdException w:name="Colorful Grid" w:semiHidden="0" w:uiPriority="73" w:unhideWhenUsed="0"/>
+    <w:lsdException w:name="Light Shading Accent 1" w:semiHidden="0" w:uiPriority="60" w:unhideWhenUsed="0"/>
+    <w:lsdException w:name="Light List Accent 1" w:semiHidden="0" w:uiPriority="61" w:unhideWhenUsed="0"/>
+    <w:lsdException w:name="Light Grid Accent 1" w:semiHidden="0" w:uiPriority="62" w:unhideWhenUsed="0"/>
+    <w:lsdException w:name="Medium Shading 1 Accent 1" w:semiHidden="0" w:uiPriority="63" w:unhideWhenUsed="0"/>
+    <w:lsdException w:name="Medium Shading 2 Accent 1" w:semiHidden="0" w:uiPriority="64" w:unhideWhenUsed="0"/>
+    <w:lsdException w:name="Medium List 1 Accent 1" w:semiHidden="0" w:uiPriority="65" w:unhideWhenUsed="0"/>
+    <w:lsdException w:name="Revision" w:unhideWhenUsed="0"/>
+    <w:lsdException w:name="List Paragraph" w:semiHidden="0" w:uiPriority="34" w:unhideWhenUsed="0" w:qFormat="1"/>
+    <w:lsdException w:name="Quote" w:semiHidden="0" w:uiPriority="29" w:unhideWhenUsed="0" w:qFormat="1"/>
+    <w:lsdException w:name="Intense Quote" w:semiHidden="0" w:uiPriority="30" w:unhideWhenUsed="0" w:qFormat="1"/>
+    <w:lsdException w:name="Medium List 2 Accent 1" w:semiHidden="0" w:uiPriority="66" w:unhideWhenUsed="0"/>
+    <w:lsdException w:name="Medium Grid 1 Accent 1" w:semiHidden="0" w:uiPriority="67" w:unhideWhenUsed="0"/>
+    <w:lsdException w:name="Medium Grid 2 Accent 1" w:semiHidden="0" w:uiPriority="68" w:unhideWhenUsed="0"/>
+    <w:lsdException w:name="Medium Grid 3 Accent 1" w:semiHidden="0" w:uiPriority="69" w:unhideWhenUsed="0"/>
+    <w:lsdException w:name="Dark List Accent 1" w:semiHidden="0" w:uiPriority="70" w:unhideWhenUsed="0"/>
+    <w:lsdException w:name="Colorful Shading Accent 1" w:semiHidden="0" w:uiPriority="71" w:unhideWhenUsed="0"/>
+    <w:lsdException w:name="Colorful List Accent 1" w:semiHidden="0" w:uiPriority="72" w:unhideWhenUsed="0"/>
+    <w:lsdException w:name="Colorful Grid Accent 1" w:semiHidden="0" w:uiPriority="73" w:unhideWhenUsed="0"/>
+    <w:lsdException w:name="Light Shading Accent 2" w:semiHidden="0" w:uiPriority="60" w:unhideWhenUsed="0"/>
+    <w:lsdException w:name="Light List Accent 2" w:semiHidden="0" w:uiPriority="61" w:unhideWhenUsed="0"/>
+    <w:lsdException w:name="Light Grid Accent 2" w:semiHidden="0" w:uiPriority="62" w:unhideWhenUsed="0"/>
+    <w:lsdException w:name="Medium Shading 1 Accent 2" w:semiHidden="0" w:uiPriority="63" w:unhideWhenUsed="0"/>
+    <w:lsdException w:name="Medium Shading 2 Accent 2" w:semiHidden="0" w:uiPriority="64" w:unhideWhenUsed="0"/>
+    <w:lsdException w:name="Medium List 1 Accent 2" w:semiHidden="0" w:uiPriority="65" w:unhideWhenUsed="0"/>
+    <w:lsdException w:name="Medium List 2 Accent 2" w:semiHidden="0" w:uiPriority="66" w:unhideWhenUsed="0"/>
+    <w:lsdException w:name="Medium Grid 1 Accent 2" w:semiHidden="0" w:uiPriority="67" w:unhideWhenUsed="0"/>
+    <w:lsdException w:name="Medium Grid 2 Accent 2" w:semiHidden="0" w:uiPriority="68" w:unhideWhenUsed="0"/>
+    <w:lsdException w:name="Medium Grid 3 Accent 2" w:semiHidden="0" w:uiPriority="69" w:unhideWhenUsed="0"/>
+    <w:lsdException w:name="Dark List Accent 2" w:semiHidden="0" w:uiPriority="70" w:unhideWhenUsed="0"/>
+    <w:lsdException w:name="Colorful Shading Accent 2" w:semiHidden="0" w:uiPriority="71" w:unhideWhenUsed="0"/>
+    <w:lsdException w:name="Colorful List Accent 2" w:semiHidden="0" w:uiPriority="72" w:unhideWhenUsed="0"/>
+    <w:lsdException w:name="Colorful Grid Accent 2" w:semiHidden="0" w:uiPriority="73" w:unhideWhenUsed="0"/>
+    <w:lsdException w:name="Light Shading Accent 3" w:semiHidden="0" w:uiPriority="60" w:unhideWhenUsed="0"/>
+    <w:lsdException w:name="Light List Accent 3" w:semiHidden="0" w:uiPriority="61" w:unhideWhenUsed="0"/>
+    <w:lsdException w:name="Light Grid Accent 3" w:semiHidden="0" w:uiPriority="62" w:unhideWhenUsed="0"/>
+    <w:lsdException w:name="Medium Shading 1 Accent 3" w:semiHidden="0" w:uiPriority="63" w:unhideWhenUsed="0"/>
+    <w:lsdException w:name="Medium Shading 2 Accent 3" w:semiHidden="0" w:uiPriority="64" w:unhideWhenUsed="0"/>
+    <w:lsdException w:name="Medium List 1 Accent 3" w:semiHidden="0" w:uiPriority="65" w:unhideWhenUsed="0"/>
+    <w:lsdException w:name="Medium List 2 Accent 3" w:semiHidden="0" w:uiPriority="66" w:unhideWhenUsed="0"/>
+    <w:lsdException w:name="Medium Grid 1 Accent 3" w:semiHidden="0" w:uiPriority="67" w:unhideWhenUsed="0"/>
+    <w:lsdException w:name="Medium Grid 2 Accent 3" w:semiHidden="0" w:uiPriority="68" w:unhideWhenUsed="0"/>
+    <w:lsdException w:name="Medium Grid 3 Accent 3" w:semiHidden="0" w:uiPriority="69" w:unhideWhenUsed="0"/>
+    <w:lsdException w:name="Dark List Accent 3" w:semiHidden="0" w:uiPriority="70" w:unhideWhenUsed="0"/>
+    <w:lsdException w:name="Colorful Shading Accent 3" w:semiHidden="0" w:uiPriority="71" w:unhideWhenUsed="0"/>
+    <w:lsdException w:name="Colorful List Accent 3" w:semiHidden="0" w:uiPriority="72" w:unhideWhenUsed="0"/>
+    <w:lsdException w:name="Colorful Grid Accent 3" w:semiHidden="0" w:uiPriority="73" w:unhideWhenUsed="0"/>
+    <w:lsdException w:name="Light Shading Accent 4" w:semiHidden="0" w:uiPriority="60" w:unhideWhenUsed="0"/>
+    <w:lsdException w:name="Light List Accent 4" w:semiHidden="0" w:uiPriority="61" w:unhideWhenUsed="0"/>
+    <w:lsdException w:name="Light Grid Accent 4" w:semiHidden="0" w:uiPriority="62" w:unhideWhenUsed="0"/>
+    <w:lsdException w:name="Medium Shading 1 Accent 4" w:semiHidden="0" w:uiPriority="63" w:unhideWhenUsed="0"/>
+    <w:lsdException w:name="Medium Shading 2 Accent 4" w:semiHidden="0" w:uiPriority="64" w:unhideWhenUsed="0"/>
+    <w:lsdException w:name="Medium List 1 Accent 4" w:semiHidden="0" w:uiPriority="65" w:unhideWhenUsed="0"/>
+    <w:lsdException w:name="Medium List 2 Accent 4" w:semiHidden="0" w:uiPriority="66" w:unhideWhenUsed="0"/>
+    <w:lsdException w:name="Medium Grid 1 Accent 4" w:semiHidden="0" w:uiPriority="67" w:unhideWhenUsed="0"/>
+    <w:lsdException w:name="Medium Grid 2 Accent 4" w:semiHidden="0" w:uiPriority="68" w:unhideWhenUsed="0"/>
+    <w:lsdException w:name="Medium Grid 3 Accent 4" w:semiHidden="0" w:uiPriority="69" w:unhideWhenUsed="0"/>
+    <w:lsdException w:name="Dark List Accent 4" w:semiHidden="0" w:uiPriority="70" w:unhideWhenUsed="0"/>
+    <w:lsdException w:name="Colorful Shading Accent 4" w:semiHidden="0" w:uiPriority="71" w:unhideWhenUsed="0"/>
+    <w:lsdException w:name="Colorful List Accent 4" w:semiHidden="0" w:uiPriority="72" w:unhideWhenUsed="0"/>
+    <w:lsdException w:name="Colorful Grid Accent 4" w:semiHidden="0" w:uiPriority="73" w:unhideWhenUsed="0"/>
+    <w:lsdException w:name="Light Shading Accent 5" w:semiHidden="0" w:uiPriority="60" w:unhideWhenUsed="0"/>
+    <w:lsdException w:name="Light List Accent 5" w:semiHidden="0" w:uiPriority="61" w:unhideWhenUsed="0"/>
+    <w:lsdException w:name="Light Grid Accent 5" w:semiHidden="0" w:uiPriority="62" w:unhideWhenUsed="0"/>
+    <w:lsdException w:name="Medium Shading 1 Accent 5" w:semiHidden="0" w:uiPriority="63" w:unhideWhenUsed="0"/>
+    <w:lsdException w:name="Medium Shading 2 Accent 5" w:semiHidden="0" w:uiPriority="64" w:unhideWhenUsed="0"/>
+    <w:lsdException w:name="Medium List 1 Accent 5" w:semiHidden="0" w:uiPriority="65" w:unhideWhenUsed="0"/>
+    <w:lsdException w:name="Medium List 2 Accent 5" w:semiHidden="0" w:uiPriority="66" w:unhideWhenUsed="0"/>
+    <w:lsdException w:name="Medium Grid 1 Accent 5" w:semiHidden="0" w:uiPriority="67" w:unhideWhenUsed="0"/>
+    <w:lsdException w:name="Medium Grid 2 Accent 5" w:semiHidden="0" w:uiPriority="68" w:unhideWhenUsed="0"/>
+    <w:lsdException w:name="Medium Grid 3 Accent 5" w:semiHidden="0" w:uiPriority="69" w:unhideWhenUsed="0"/>
+    <w:lsdException w:name="Dark List Accent 5" w:semiHidden="0" w:uiPriority="70" w:unhideWhenUsed="0"/>
+    <w:lsdException w:name="Colorful Shading Accent 5" w:semiHidden="0" w:uiPriority="71" w:unhideWhenUsed="0"/>
+    <w:lsdException w:name="Colorful List Accent 5" w:semiHidden="0" w:uiPriority="72" w:unhideWhenUsed="0"/>
+    <w:lsdException w:name="Colorful Grid Accent 5" w:semiHidden="0" w:uiPriority="73" w:unhideWhenUsed="0"/>
+    <w:lsdException w:name="Light Shading Accent 6" w:semiHidden="0" w:uiPriority="60" w:unhideWhenUsed="0"/>
+    <w:lsdException w:name="Light List Accent 6" w:semiHidden="0" w:uiPriority="61" w:unhideWhenUsed="0"/>
+    <w:lsdException w:name="Light Grid Accent 6" w:semiHidden="0" w:uiPriority="62" w:unhideWhenUsed="0"/>
+    <w:lsdException w:name="Medium Shading 1 Accent 6" w:semiHidden="0" w:uiPriority="63" w:unhideWhenUsed="0"/>
+    <w:lsdException w:name="Medium Shading 2 Accent 6" w:semiHidden="0" w:uiPriority="64" w:unhideWhenUsed="0"/>
+    <w:lsdException w:name="Medium List 1 Accent 6" w:semiHidden="0" w:uiPriority="65" w:unhideWhenUsed="0"/>
+    <w:lsdException w:name="Medium List 2 Accent 6" w:semiHidden="0" w:uiPriority="66" w:unhideWhenUsed="0"/>
+    <w:lsdException w:name="Medium Grid 1 Accent 6" w:semiHidden="0" w:uiPriority="67" w:unhideWhenUsed="0"/>
+    <w:lsdException w:name="Medium Grid 2 Accent 6" w:semiHidden="0" w:uiPriority="68" w:unhideWhenUsed="0"/>
+    <w:lsdException w:name="Medium Grid 3 Accent 6" w:semiHidden="0" w:uiPriority="69" w:unhideWhenUsed="0"/>
+    <w:lsdException w:name="Dark List Accent 6" w:semiHidden="0" w:uiPriority="70" w:unhideWhenUsed="0"/>
+    <w:lsdException w:name="Colorful Shading Accent 6" w:semiHidden="0" w:uiPriority="71" w:unhideWhenUsed="0"/>
+    <w:lsdException w:name="Colorful List Accent 6" w:semiHidden="0" w:uiPriority="72" w:unhideWhenUsed="0"/>
+    <w:lsdException w:name="Colorful Grid Accent 6" w:semiHidden="0" w:uiPriority="73" w:unhideWhenUsed="0"/>
+    <w:lsdException w:name="Subtle Emphasis" w:semiHidden="0" w:uiPriority="19" w:unhideWhenUsed="0" w:qFormat="1"/>
+    <w:lsdException w:name="Intense Emphasis" w:semiHidden="0" w:uiPriority="21" w:unhideWhenUsed="0" w:qFormat="1"/>
+    <w:lsdException w:name="Subtle Reference" w:semiHidden="0" w:uiPriority="31" w:unhideWhenUsed="0" w:qFormat="1"/>
+    <w:lsdException w:name="Intense Reference" w:semiHidden="0" w:uiPriority="32" w:unhideWhenUsed="0" w:qFormat="1"/>
+    <w:lsdException w:name="Book Title" w:semiHidden="0" w:uiPriority="33" w:unhideWhenUsed="0" w:qFormat="1"/>
+    <w:lsdException w:name="Bibliography" w:uiPriority="37"/>
+    <w:lsdException w:name="TOC Heading" w:uiPriority="39" w:qFormat="1"/>
   </w:latentStyles>
   <w:style w:type="paragraph" w:default="1" w:styleId="Normal">
     <w:name w:val="Normal"/>
@@ -1140,6 +1016,405 @@
     <w:uiPriority w:val="99"/>
     <w:semiHidden/>
     <w:unhideWhenUsed/>
+  </w:style>
+  <w:style w:type="character" w:styleId="CommentReference">
+    <w:name w:val="annotation reference"/>
+    <w:basedOn w:val="DefaultParagraphFont"/>
+    <w:uiPriority w:val="99"/>
+    <w:semiHidden/>
+    <w:unhideWhenUsed/>
+    <w:rsid w:val="00E05E61"/>
+    <w:rPr>
+      <w:sz w:val="18"/>
+      <w:szCs w:val="18"/>
+    </w:rPr>
+  </w:style>
+  <w:style w:type="paragraph" w:styleId="CommentText">
+    <w:name w:val="annotation text"/>
+    <w:basedOn w:val="Normal"/>
+    <w:link w:val="CommentTextChar"/>
+    <w:uiPriority w:val="99"/>
+    <w:semiHidden/>
+    <w:unhideWhenUsed/>
+    <w:rsid w:val="00E05E61"/>
+    <w:pPr>
+      <w:spacing w:line="240" w:lineRule="auto"/>
+    </w:pPr>
+    <w:rPr>
+      <w:sz w:val="24"/>
+      <w:szCs w:val="24"/>
+    </w:rPr>
+  </w:style>
+  <w:style w:type="character" w:customStyle="1" w:styleId="CommentTextChar">
+    <w:name w:val="Comment Text Char"/>
+    <w:basedOn w:val="DefaultParagraphFont"/>
+    <w:link w:val="CommentText"/>
+    <w:uiPriority w:val="99"/>
+    <w:semiHidden/>
+    <w:rsid w:val="00E05E61"/>
+    <w:rPr>
+      <w:sz w:val="24"/>
+      <w:szCs w:val="24"/>
+    </w:rPr>
+  </w:style>
+  <w:style w:type="paragraph" w:styleId="CommentSubject">
+    <w:name w:val="annotation subject"/>
+    <w:basedOn w:val="CommentText"/>
+    <w:next w:val="CommentText"/>
+    <w:link w:val="CommentSubjectChar"/>
+    <w:uiPriority w:val="99"/>
+    <w:semiHidden/>
+    <w:unhideWhenUsed/>
+    <w:rsid w:val="00E05E61"/>
+    <w:rPr>
+      <w:b/>
+      <w:bCs/>
+      <w:sz w:val="20"/>
+      <w:szCs w:val="20"/>
+    </w:rPr>
+  </w:style>
+  <w:style w:type="character" w:customStyle="1" w:styleId="CommentSubjectChar">
+    <w:name w:val="Comment Subject Char"/>
+    <w:basedOn w:val="CommentTextChar"/>
+    <w:link w:val="CommentSubject"/>
+    <w:uiPriority w:val="99"/>
+    <w:semiHidden/>
+    <w:rsid w:val="00E05E61"/>
+    <w:rPr>
+      <w:b/>
+      <w:bCs/>
+      <w:sz w:val="20"/>
+      <w:szCs w:val="20"/>
+    </w:rPr>
+  </w:style>
+  <w:style w:type="paragraph" w:styleId="BalloonText">
+    <w:name w:val="Balloon Text"/>
+    <w:basedOn w:val="Normal"/>
+    <w:link w:val="BalloonTextChar"/>
+    <w:uiPriority w:val="99"/>
+    <w:semiHidden/>
+    <w:unhideWhenUsed/>
+    <w:rsid w:val="00E05E61"/>
+    <w:pPr>
+      <w:spacing w:after="0" w:line="240" w:lineRule="auto"/>
+    </w:pPr>
+    <w:rPr>
+      <w:rFonts w:ascii="Lucida Grande" w:hAnsi="Lucida Grande" w:cs="Lucida Grande"/>
+      <w:sz w:val="18"/>
+      <w:szCs w:val="18"/>
+    </w:rPr>
+  </w:style>
+  <w:style w:type="character" w:customStyle="1" w:styleId="BalloonTextChar">
+    <w:name w:val="Balloon Text Char"/>
+    <w:basedOn w:val="DefaultParagraphFont"/>
+    <w:link w:val="BalloonText"/>
+    <w:uiPriority w:val="99"/>
+    <w:semiHidden/>
+    <w:rsid w:val="00E05E61"/>
+    <w:rPr>
+      <w:rFonts w:ascii="Lucida Grande" w:hAnsi="Lucida Grande" w:cs="Lucida Grande"/>
+      <w:sz w:val="18"/>
+      <w:szCs w:val="18"/>
+    </w:rPr>
+  </w:style>
+</w:styles>
+</file>
+
+<file path=word/stylesWithEffects.xml><?xml version="1.0" encoding="utf-8"?>
+<w:styles xmlns:wpc="http://schemas.microsoft.com/office/word/2010/wordprocessingCanvas" xmlns:mo="http://schemas.microsoft.com/office/mac/office/2008/main" xmlns:mc="http://schemas.openxmlformats.org/markup-compatibility/2006" xmlns:mv="urn:schemas-microsoft-com:mac:vml" xmlns:o="urn:schemas-microsoft-com:office:office" xmlns:r="http://schemas.openxmlformats.org/officeDocument/2006/relationships" xmlns:m="http://schemas.openxmlformats.org/officeDocument/2006/math" xmlns:v="urn:schemas-microsoft-com:vml" xmlns:wp14="http://schemas.microsoft.com/office/word/2010/wordprocessingDrawing" xmlns:wp="http://schemas.openxmlformats.org/drawingml/2006/wordprocessingDrawing" xmlns:w10="urn:schemas-microsoft-com:office:word" xmlns:w="http://schemas.openxmlformats.org/wordprocessingml/2006/main" xmlns:w14="http://schemas.microsoft.com/office/word/2010/wordml" xmlns:wpg="http://schemas.microsoft.com/office/word/2010/wordprocessingGroup" xmlns:wpi="http://schemas.microsoft.com/office/word/2010/wordprocessingInk" xmlns:wne="http://schemas.microsoft.com/office/word/2006/wordml" xmlns:wps="http://schemas.microsoft.com/office/word/2010/wordprocessingShape" mc:Ignorable="w14 wp14">
+  <w:docDefaults>
+    <w:rPrDefault>
+      <w:rPr>
+        <w:rFonts w:asciiTheme="minorHAnsi" w:eastAsiaTheme="minorHAnsi" w:hAnsiTheme="minorHAnsi" w:cstheme="minorBidi"/>
+        <w:sz w:val="22"/>
+        <w:szCs w:val="22"/>
+        <w:lang w:val="en-US" w:eastAsia="en-US" w:bidi="ar-SA"/>
+      </w:rPr>
+    </w:rPrDefault>
+    <w:pPrDefault>
+      <w:pPr>
+        <w:spacing w:after="160" w:line="259" w:lineRule="auto"/>
+      </w:pPr>
+    </w:pPrDefault>
+  </w:docDefaults>
+  <w:latentStyles w:defLockedState="0" w:defUIPriority="99" w:defSemiHidden="1" w:defUnhideWhenUsed="1" w:defQFormat="0" w:count="276">
+    <w:lsdException w:name="Normal" w:semiHidden="0" w:uiPriority="0" w:unhideWhenUsed="0" w:qFormat="1"/>
+    <w:lsdException w:name="heading 1" w:semiHidden="0" w:uiPriority="9" w:unhideWhenUsed="0" w:qFormat="1"/>
+    <w:lsdException w:name="heading 2" w:uiPriority="9" w:qFormat="1"/>
+    <w:lsdException w:name="heading 3" w:uiPriority="9" w:qFormat="1"/>
+    <w:lsdException w:name="heading 4" w:uiPriority="9" w:qFormat="1"/>
+    <w:lsdException w:name="heading 5" w:uiPriority="9" w:qFormat="1"/>
+    <w:lsdException w:name="heading 6" w:uiPriority="9" w:qFormat="1"/>
+    <w:lsdException w:name="heading 7" w:uiPriority="9" w:qFormat="1"/>
+    <w:lsdException w:name="heading 8" w:uiPriority="9" w:qFormat="1"/>
+    <w:lsdException w:name="heading 9" w:uiPriority="9" w:qFormat="1"/>
+    <w:lsdException w:name="toc 1" w:uiPriority="39"/>
+    <w:lsdException w:name="toc 2" w:uiPriority="39"/>
+    <w:lsdException w:name="toc 3" w:uiPriority="39"/>
+    <w:lsdException w:name="toc 4" w:uiPriority="39"/>
+    <w:lsdException w:name="toc 5" w:uiPriority="39"/>
+    <w:lsdException w:name="toc 6" w:uiPriority="39"/>
+    <w:lsdException w:name="toc 7" w:uiPriority="39"/>
+    <w:lsdException w:name="toc 8" w:uiPriority="39"/>
+    <w:lsdException w:name="toc 9" w:uiPriority="39"/>
+    <w:lsdException w:name="caption" w:uiPriority="35" w:qFormat="1"/>
+    <w:lsdException w:name="Title" w:semiHidden="0" w:uiPriority="10" w:unhideWhenUsed="0" w:qFormat="1"/>
+    <w:lsdException w:name="Default Paragraph Font" w:uiPriority="1"/>
+    <w:lsdException w:name="Subtitle" w:semiHidden="0" w:uiPriority="11" w:unhideWhenUsed="0" w:qFormat="1"/>
+    <w:lsdException w:name="Strong" w:semiHidden="0" w:uiPriority="22" w:unhideWhenUsed="0" w:qFormat="1"/>
+    <w:lsdException w:name="Emphasis" w:semiHidden="0" w:uiPriority="20" w:unhideWhenUsed="0" w:qFormat="1"/>
+    <w:lsdException w:name="Table Grid" w:semiHidden="0" w:uiPriority="39" w:unhideWhenUsed="0"/>
+    <w:lsdException w:name="Note Level 1" w:semiHidden="0" w:unhideWhenUsed="0"/>
+    <w:lsdException w:name="Note Level 2" w:semiHidden="0" w:unhideWhenUsed="0"/>
+    <w:lsdException w:name="Note Level 3" w:semiHidden="0" w:unhideWhenUsed="0"/>
+    <w:lsdException w:name="Note Level 4" w:semiHidden="0" w:unhideWhenUsed="0"/>
+    <w:lsdException w:name="Note Level 5" w:semiHidden="0" w:unhideWhenUsed="0"/>
+    <w:lsdException w:name="Note Level 6" w:semiHidden="0" w:unhideWhenUsed="0"/>
+    <w:lsdException w:name="Note Level 7" w:semiHidden="0" w:unhideWhenUsed="0"/>
+    <w:lsdException w:name="Note Level 8" w:semiHidden="0" w:unhideWhenUsed="0"/>
+    <w:lsdException w:name="Note Level 9" w:semiHidden="0" w:unhideWhenUsed="0"/>
+    <w:lsdException w:name="Placeholder Text" w:unhideWhenUsed="0"/>
+    <w:lsdException w:name="No Spacing" w:semiHidden="0" w:uiPriority="1" w:unhideWhenUsed="0" w:qFormat="1"/>
+    <w:lsdException w:name="Light Shading" w:semiHidden="0" w:uiPriority="60" w:unhideWhenUsed="0"/>
+    <w:lsdException w:name="Light List" w:semiHidden="0" w:uiPriority="61" w:unhideWhenUsed="0"/>
+    <w:lsdException w:name="Light Grid" w:semiHidden="0" w:uiPriority="62" w:unhideWhenUsed="0"/>
+    <w:lsdException w:name="Medium Shading 1" w:semiHidden="0" w:uiPriority="63" w:unhideWhenUsed="0"/>
+    <w:lsdException w:name="Medium Shading 2" w:semiHidden="0" w:uiPriority="64" w:unhideWhenUsed="0"/>
+    <w:lsdException w:name="Medium List 1" w:semiHidden="0" w:uiPriority="65" w:unhideWhenUsed="0"/>
+    <w:lsdException w:name="Medium List 2" w:semiHidden="0" w:uiPriority="66" w:unhideWhenUsed="0"/>
+    <w:lsdException w:name="Medium Grid 1" w:semiHidden="0" w:uiPriority="67" w:unhideWhenUsed="0"/>
+    <w:lsdException w:name="Medium Grid 2" w:semiHidden="0" w:uiPriority="68" w:unhideWhenUsed="0"/>
+    <w:lsdException w:name="Medium Grid 3" w:semiHidden="0" w:uiPriority="69" w:unhideWhenUsed="0"/>
+    <w:lsdException w:name="Dark List" w:semiHidden="0" w:uiPriority="70" w:unhideWhenUsed="0"/>
+    <w:lsdException w:name="Colorful Shading" w:semiHidden="0" w:uiPriority="71" w:unhideWhenUsed="0"/>
+    <w:lsdException w:name="Colorful List" w:semiHidden="0" w:uiPriority="72" w:unhideWhenUsed="0"/>
+    <w:lsdException w:name="Colorful Grid" w:semiHidden="0" w:uiPriority="73" w:unhideWhenUsed="0"/>
+    <w:lsdException w:name="Light Shading Accent 1" w:semiHidden="0" w:uiPriority="60" w:unhideWhenUsed="0"/>
+    <w:lsdException w:name="Light List Accent 1" w:semiHidden="0" w:uiPriority="61" w:unhideWhenUsed="0"/>
+    <w:lsdException w:name="Light Grid Accent 1" w:semiHidden="0" w:uiPriority="62" w:unhideWhenUsed="0"/>
+    <w:lsdException w:name="Medium Shading 1 Accent 1" w:semiHidden="0" w:uiPriority="63" w:unhideWhenUsed="0"/>
+    <w:lsdException w:name="Medium Shading 2 Accent 1" w:semiHidden="0" w:uiPriority="64" w:unhideWhenUsed="0"/>
+    <w:lsdException w:name="Medium List 1 Accent 1" w:semiHidden="0" w:uiPriority="65" w:unhideWhenUsed="0"/>
+    <w:lsdException w:name="Revision" w:unhideWhenUsed="0"/>
+    <w:lsdException w:name="List Paragraph" w:semiHidden="0" w:uiPriority="34" w:unhideWhenUsed="0" w:qFormat="1"/>
+    <w:lsdException w:name="Quote" w:semiHidden="0" w:uiPriority="29" w:unhideWhenUsed="0" w:qFormat="1"/>
+    <w:lsdException w:name="Intense Quote" w:semiHidden="0" w:uiPriority="30" w:unhideWhenUsed="0" w:qFormat="1"/>
+    <w:lsdException w:name="Medium List 2 Accent 1" w:semiHidden="0" w:uiPriority="66" w:unhideWhenUsed="0"/>
+    <w:lsdException w:name="Medium Grid 1 Accent 1" w:semiHidden="0" w:uiPriority="67" w:unhideWhenUsed="0"/>
+    <w:lsdException w:name="Medium Grid 2 Accent 1" w:semiHidden="0" w:uiPriority="68" w:unhideWhenUsed="0"/>
+    <w:lsdException w:name="Medium Grid 3 Accent 1" w:semiHidden="0" w:uiPriority="69" w:unhideWhenUsed="0"/>
+    <w:lsdException w:name="Dark List Accent 1" w:semiHidden="0" w:uiPriority="70" w:unhideWhenUsed="0"/>
+    <w:lsdException w:name="Colorful Shading Accent 1" w:semiHidden="0" w:uiPriority="71" w:unhideWhenUsed="0"/>
+    <w:lsdException w:name="Colorful List Accent 1" w:semiHidden="0" w:uiPriority="72" w:unhideWhenUsed="0"/>
+    <w:lsdException w:name="Colorful Grid Accent 1" w:semiHidden="0" w:uiPriority="73" w:unhideWhenUsed="0"/>
+    <w:lsdException w:name="Light Shading Accent 2" w:semiHidden="0" w:uiPriority="60" w:unhideWhenUsed="0"/>
+    <w:lsdException w:name="Light List Accent 2" w:semiHidden="0" w:uiPriority="61" w:unhideWhenUsed="0"/>
+    <w:lsdException w:name="Light Grid Accent 2" w:semiHidden="0" w:uiPriority="62" w:unhideWhenUsed="0"/>
+    <w:lsdException w:name="Medium Shading 1 Accent 2" w:semiHidden="0" w:uiPriority="63" w:unhideWhenUsed="0"/>
+    <w:lsdException w:name="Medium Shading 2 Accent 2" w:semiHidden="0" w:uiPriority="64" w:unhideWhenUsed="0"/>
+    <w:lsdException w:name="Medium List 1 Accent 2" w:semiHidden="0" w:uiPriority="65" w:unhideWhenUsed="0"/>
+    <w:lsdException w:name="Medium List 2 Accent 2" w:semiHidden="0" w:uiPriority="66" w:unhideWhenUsed="0"/>
+    <w:lsdException w:name="Medium Grid 1 Accent 2" w:semiHidden="0" w:uiPriority="67" w:unhideWhenUsed="0"/>
+    <w:lsdException w:name="Medium Grid 2 Accent 2" w:semiHidden="0" w:uiPriority="68" w:unhideWhenUsed="0"/>
+    <w:lsdException w:name="Medium Grid 3 Accent 2" w:semiHidden="0" w:uiPriority="69" w:unhideWhenUsed="0"/>
+    <w:lsdException w:name="Dark List Accent 2" w:semiHidden="0" w:uiPriority="70" w:unhideWhenUsed="0"/>
+    <w:lsdException w:name="Colorful Shading Accent 2" w:semiHidden="0" w:uiPriority="71" w:unhideWhenUsed="0"/>
+    <w:lsdException w:name="Colorful List Accent 2" w:semiHidden="0" w:uiPriority="72" w:unhideWhenUsed="0"/>
+    <w:lsdException w:name="Colorful Grid Accent 2" w:semiHidden="0" w:uiPriority="73" w:unhideWhenUsed="0"/>
+    <w:lsdException w:name="Light Shading Accent 3" w:semiHidden="0" w:uiPriority="60" w:unhideWhenUsed="0"/>
+    <w:lsdException w:name="Light List Accent 3" w:semiHidden="0" w:uiPriority="61" w:unhideWhenUsed="0"/>
+    <w:lsdException w:name="Light Grid Accent 3" w:semiHidden="0" w:uiPriority="62" w:unhideWhenUsed="0"/>
+    <w:lsdException w:name="Medium Shading 1 Accent 3" w:semiHidden="0" w:uiPriority="63" w:unhideWhenUsed="0"/>
+    <w:lsdException w:name="Medium Shading 2 Accent 3" w:semiHidden="0" w:uiPriority="64" w:unhideWhenUsed="0"/>
+    <w:lsdException w:name="Medium List 1 Accent 3" w:semiHidden="0" w:uiPriority="65" w:unhideWhenUsed="0"/>
+    <w:lsdException w:name="Medium List 2 Accent 3" w:semiHidden="0" w:uiPriority="66" w:unhideWhenUsed="0"/>
+    <w:lsdException w:name="Medium Grid 1 Accent 3" w:semiHidden="0" w:uiPriority="67" w:unhideWhenUsed="0"/>
+    <w:lsdException w:name="Medium Grid 2 Accent 3" w:semiHidden="0" w:uiPriority="68" w:unhideWhenUsed="0"/>
+    <w:lsdException w:name="Medium Grid 3 Accent 3" w:semiHidden="0" w:uiPriority="69" w:unhideWhenUsed="0"/>
+    <w:lsdException w:name="Dark List Accent 3" w:semiHidden="0" w:uiPriority="70" w:unhideWhenUsed="0"/>
+    <w:lsdException w:name="Colorful Shading Accent 3" w:semiHidden="0" w:uiPriority="71" w:unhideWhenUsed="0"/>
+    <w:lsdException w:name="Colorful List Accent 3" w:semiHidden="0" w:uiPriority="72" w:unhideWhenUsed="0"/>
+    <w:lsdException w:name="Colorful Grid Accent 3" w:semiHidden="0" w:uiPriority="73" w:unhideWhenUsed="0"/>
+    <w:lsdException w:name="Light Shading Accent 4" w:semiHidden="0" w:uiPriority="60" w:unhideWhenUsed="0"/>
+    <w:lsdException w:name="Light List Accent 4" w:semiHidden="0" w:uiPriority="61" w:unhideWhenUsed="0"/>
+    <w:lsdException w:name="Light Grid Accent 4" w:semiHidden="0" w:uiPriority="62" w:unhideWhenUsed="0"/>
+    <w:lsdException w:name="Medium Shading 1 Accent 4" w:semiHidden="0" w:uiPriority="63" w:unhideWhenUsed="0"/>
+    <w:lsdException w:name="Medium Shading 2 Accent 4" w:semiHidden="0" w:uiPriority="64" w:unhideWhenUsed="0"/>
+    <w:lsdException w:name="Medium List 1 Accent 4" w:semiHidden="0" w:uiPriority="65" w:unhideWhenUsed="0"/>
+    <w:lsdException w:name="Medium List 2 Accent 4" w:semiHidden="0" w:uiPriority="66" w:unhideWhenUsed="0"/>
+    <w:lsdException w:name="Medium Grid 1 Accent 4" w:semiHidden="0" w:uiPriority="67" w:unhideWhenUsed="0"/>
+    <w:lsdException w:name="Medium Grid 2 Accent 4" w:semiHidden="0" w:uiPriority="68" w:unhideWhenUsed="0"/>
+    <w:lsdException w:name="Medium Grid 3 Accent 4" w:semiHidden="0" w:uiPriority="69" w:unhideWhenUsed="0"/>
+    <w:lsdException w:name="Dark List Accent 4" w:semiHidden="0" w:uiPriority="70" w:unhideWhenUsed="0"/>
+    <w:lsdException w:name="Colorful Shading Accent 4" w:semiHidden="0" w:uiPriority="71" w:unhideWhenUsed="0"/>
+    <w:lsdException w:name="Colorful List Accent 4" w:semiHidden="0" w:uiPriority="72" w:unhideWhenUsed="0"/>
+    <w:lsdException w:name="Colorful Grid Accent 4" w:semiHidden="0" w:uiPriority="73" w:unhideWhenUsed="0"/>
+    <w:lsdException w:name="Light Shading Accent 5" w:semiHidden="0" w:uiPriority="60" w:unhideWhenUsed="0"/>
+    <w:lsdException w:name="Light List Accent 5" w:semiHidden="0" w:uiPriority="61" w:unhideWhenUsed="0"/>
+    <w:lsdException w:name="Light Grid Accent 5" w:semiHidden="0" w:uiPriority="62" w:unhideWhenUsed="0"/>
+    <w:lsdException w:name="Medium Shading 1 Accent 5" w:semiHidden="0" w:uiPriority="63" w:unhideWhenUsed="0"/>
+    <w:lsdException w:name="Medium Shading 2 Accent 5" w:semiHidden="0" w:uiPriority="64" w:unhideWhenUsed="0"/>
+    <w:lsdException w:name="Medium List 1 Accent 5" w:semiHidden="0" w:uiPriority="65" w:unhideWhenUsed="0"/>
+    <w:lsdException w:name="Medium List 2 Accent 5" w:semiHidden="0" w:uiPriority="66" w:unhideWhenUsed="0"/>
+    <w:lsdException w:name="Medium Grid 1 Accent 5" w:semiHidden="0" w:uiPriority="67" w:unhideWhenUsed="0"/>
+    <w:lsdException w:name="Medium Grid 2 Accent 5" w:semiHidden="0" w:uiPriority="68" w:unhideWhenUsed="0"/>
+    <w:lsdException w:name="Medium Grid 3 Accent 5" w:semiHidden="0" w:uiPriority="69" w:unhideWhenUsed="0"/>
+    <w:lsdException w:name="Dark List Accent 5" w:semiHidden="0" w:uiPriority="70" w:unhideWhenUsed="0"/>
+    <w:lsdException w:name="Colorful Shading Accent 5" w:semiHidden="0" w:uiPriority="71" w:unhideWhenUsed="0"/>
+    <w:lsdException w:name="Colorful List Accent 5" w:semiHidden="0" w:uiPriority="72" w:unhideWhenUsed="0"/>
+    <w:lsdException w:name="Colorful Grid Accent 5" w:semiHidden="0" w:uiPriority="73" w:unhideWhenUsed="0"/>
+    <w:lsdException w:name="Light Shading Accent 6" w:semiHidden="0" w:uiPriority="60" w:unhideWhenUsed="0"/>
+    <w:lsdException w:name="Light List Accent 6" w:semiHidden="0" w:uiPriority="61" w:unhideWhenUsed="0"/>
+    <w:lsdException w:name="Light Grid Accent 6" w:semiHidden="0" w:uiPriority="62" w:unhideWhenUsed="0"/>
+    <w:lsdException w:name="Medium Shading 1 Accent 6" w:semiHidden="0" w:uiPriority="63" w:unhideWhenUsed="0"/>
+    <w:lsdException w:name="Medium Shading 2 Accent 6" w:semiHidden="0" w:uiPriority="64" w:unhideWhenUsed="0"/>
+    <w:lsdException w:name="Medium List 1 Accent 6" w:semiHidden="0" w:uiPriority="65" w:unhideWhenUsed="0"/>
+    <w:lsdException w:name="Medium List 2 Accent 6" w:semiHidden="0" w:uiPriority="66" w:unhideWhenUsed="0"/>
+    <w:lsdException w:name="Medium Grid 1 Accent 6" w:semiHidden="0" w:uiPriority="67" w:unhideWhenUsed="0"/>
+    <w:lsdException w:name="Medium Grid 2 Accent 6" w:semiHidden="0" w:uiPriority="68" w:unhideWhenUsed="0"/>
+    <w:lsdException w:name="Medium Grid 3 Accent 6" w:semiHidden="0" w:uiPriority="69" w:unhideWhenUsed="0"/>
+    <w:lsdException w:name="Dark List Accent 6" w:semiHidden="0" w:uiPriority="70" w:unhideWhenUsed="0"/>
+    <w:lsdException w:name="Colorful Shading Accent 6" w:semiHidden="0" w:uiPriority="71" w:unhideWhenUsed="0"/>
+    <w:lsdException w:name="Colorful List Accent 6" w:semiHidden="0" w:uiPriority="72" w:unhideWhenUsed="0"/>
+    <w:lsdException w:name="Colorful Grid Accent 6" w:semiHidden="0" w:uiPriority="73" w:unhideWhenUsed="0"/>
+    <w:lsdException w:name="Subtle Emphasis" w:semiHidden="0" w:uiPriority="19" w:unhideWhenUsed="0" w:qFormat="1"/>
+    <w:lsdException w:name="Intense Emphasis" w:semiHidden="0" w:uiPriority="21" w:unhideWhenUsed="0" w:qFormat="1"/>
+    <w:lsdException w:name="Subtle Reference" w:semiHidden="0" w:uiPriority="31" w:unhideWhenUsed="0" w:qFormat="1"/>
+    <w:lsdException w:name="Intense Reference" w:semiHidden="0" w:uiPriority="32" w:unhideWhenUsed="0" w:qFormat="1"/>
+    <w:lsdException w:name="Book Title" w:semiHidden="0" w:uiPriority="33" w:unhideWhenUsed="0" w:qFormat="1"/>
+    <w:lsdException w:name="Bibliography" w:uiPriority="37"/>
+    <w:lsdException w:name="TOC Heading" w:uiPriority="39" w:qFormat="1"/>
+  </w:latentStyles>
+  <w:style w:type="paragraph" w:default="1" w:styleId="Normal">
+    <w:name w:val="Normal"/>
+    <w:qFormat/>
+  </w:style>
+  <w:style w:type="character" w:default="1" w:styleId="DefaultParagraphFont">
+    <w:name w:val="Default Paragraph Font"/>
+    <w:uiPriority w:val="1"/>
+    <w:semiHidden/>
+    <w:unhideWhenUsed/>
+  </w:style>
+  <w:style w:type="table" w:default="1" w:styleId="TableNormal">
+    <w:name w:val="Normal Table"/>
+    <w:uiPriority w:val="99"/>
+    <w:semiHidden/>
+    <w:unhideWhenUsed/>
+    <w:tblPr>
+      <w:tblInd w:w="0" w:type="dxa"/>
+      <w:tblCellMar>
+        <w:top w:w="0" w:type="dxa"/>
+        <w:left w:w="108" w:type="dxa"/>
+        <w:bottom w:w="0" w:type="dxa"/>
+        <w:right w:w="108" w:type="dxa"/>
+      </w:tblCellMar>
+    </w:tblPr>
+  </w:style>
+  <w:style w:type="numbering" w:default="1" w:styleId="NoList">
+    <w:name w:val="No List"/>
+    <w:uiPriority w:val="99"/>
+    <w:semiHidden/>
+    <w:unhideWhenUsed/>
+  </w:style>
+  <w:style w:type="character" w:styleId="CommentReference">
+    <w:name w:val="annotation reference"/>
+    <w:basedOn w:val="DefaultParagraphFont"/>
+    <w:uiPriority w:val="99"/>
+    <w:semiHidden/>
+    <w:unhideWhenUsed/>
+    <w:rsid w:val="00E05E61"/>
+    <w:rPr>
+      <w:sz w:val="18"/>
+      <w:szCs w:val="18"/>
+    </w:rPr>
+  </w:style>
+  <w:style w:type="paragraph" w:styleId="CommentText">
+    <w:name w:val="annotation text"/>
+    <w:basedOn w:val="Normal"/>
+    <w:link w:val="CommentTextChar"/>
+    <w:uiPriority w:val="99"/>
+    <w:semiHidden/>
+    <w:unhideWhenUsed/>
+    <w:rsid w:val="00E05E61"/>
+    <w:pPr>
+      <w:spacing w:line="240" w:lineRule="auto"/>
+    </w:pPr>
+    <w:rPr>
+      <w:sz w:val="24"/>
+      <w:szCs w:val="24"/>
+    </w:rPr>
+  </w:style>
+  <w:style w:type="character" w:customStyle="1" w:styleId="CommentTextChar">
+    <w:name w:val="Comment Text Char"/>
+    <w:basedOn w:val="DefaultParagraphFont"/>
+    <w:link w:val="CommentText"/>
+    <w:uiPriority w:val="99"/>
+    <w:semiHidden/>
+    <w:rsid w:val="00E05E61"/>
+    <w:rPr>
+      <w:sz w:val="24"/>
+      <w:szCs w:val="24"/>
+    </w:rPr>
+  </w:style>
+  <w:style w:type="paragraph" w:styleId="CommentSubject">
+    <w:name w:val="annotation subject"/>
+    <w:basedOn w:val="CommentText"/>
+    <w:next w:val="CommentText"/>
+    <w:link w:val="CommentSubjectChar"/>
+    <w:uiPriority w:val="99"/>
+    <w:semiHidden/>
+    <w:unhideWhenUsed/>
+    <w:rsid w:val="00E05E61"/>
+    <w:rPr>
+      <w:b/>
+      <w:bCs/>
+      <w:sz w:val="20"/>
+      <w:szCs w:val="20"/>
+    </w:rPr>
+  </w:style>
+  <w:style w:type="character" w:customStyle="1" w:styleId="CommentSubjectChar">
+    <w:name w:val="Comment Subject Char"/>
+    <w:basedOn w:val="CommentTextChar"/>
+    <w:link w:val="CommentSubject"/>
+    <w:uiPriority w:val="99"/>
+    <w:semiHidden/>
+    <w:rsid w:val="00E05E61"/>
+    <w:rPr>
+      <w:b/>
+      <w:bCs/>
+      <w:sz w:val="20"/>
+      <w:szCs w:val="20"/>
+    </w:rPr>
+  </w:style>
+  <w:style w:type="paragraph" w:styleId="BalloonText">
+    <w:name w:val="Balloon Text"/>
+    <w:basedOn w:val="Normal"/>
+    <w:link w:val="BalloonTextChar"/>
+    <w:uiPriority w:val="99"/>
+    <w:semiHidden/>
+    <w:unhideWhenUsed/>
+    <w:rsid w:val="00E05E61"/>
+    <w:pPr>
+      <w:spacing w:after="0" w:line="240" w:lineRule="auto"/>
+    </w:pPr>
+    <w:rPr>
+      <w:rFonts w:ascii="Lucida Grande" w:hAnsi="Lucida Grande" w:cs="Lucida Grande"/>
+      <w:sz w:val="18"/>
+      <w:szCs w:val="18"/>
+    </w:rPr>
+  </w:style>
+  <w:style w:type="character" w:customStyle="1" w:styleId="BalloonTextChar">
+    <w:name w:val="Balloon Text Char"/>
+    <w:basedOn w:val="DefaultParagraphFont"/>
+    <w:link w:val="BalloonText"/>
+    <w:uiPriority w:val="99"/>
+    <w:semiHidden/>
+    <w:rsid w:val="00E05E61"/>
+    <w:rPr>
+      <w:rFonts w:ascii="Lucida Grande" w:hAnsi="Lucida Grande" w:cs="Lucida Grande"/>
+      <w:sz w:val="18"/>
+      <w:szCs w:val="18"/>
+    </w:rPr>
   </w:style>
 </w:styles>
 </file>
@@ -1187,7 +1462,7 @@
     </a:clrScheme>
     <a:fontScheme name="Office">
       <a:majorFont>
-        <a:latin typeface="Calibri Light" panose="020F0302020204030204"/>
+        <a:latin typeface="Calibri Light"/>
         <a:ea typeface=""/>
         <a:cs typeface=""/>
         <a:font script="Jpan" typeface="ＭＳ ゴシック"/>
@@ -1222,7 +1497,7 @@
         <a:font script="Geor" typeface="Sylfaen"/>
       </a:majorFont>
       <a:minorFont>
-        <a:latin typeface="Calibri" panose="020F0502020204030204"/>
+        <a:latin typeface="Calibri"/>
         <a:ea typeface=""/>
         <a:cs typeface=""/>
         <a:font script="Jpan" typeface="ＭＳ 明朝"/>
@@ -1399,7 +1674,7 @@
   <a:extraClrSchemeLst/>
   <a:extLst>
     <a:ext uri="{05A4C25C-085E-4340-85A3-A5531E510DB2}">
-      <thm15:themeFamily xmlns:thm15="http://schemas.microsoft.com/office/thememl/2012/main" name="Office Theme" id="{62F939B6-93AF-4DB8-9C6B-D6C7DFDC589F}" vid="{4A3C46E8-61CC-4603-A589-7422A47A8E4A}"/>
+      <thm15:themeFamily xmlns:thm15="http://schemas.microsoft.com/office/thememl/2012/main" xmlns="" name="Office Theme" id="{62F939B6-93AF-4DB8-9C6B-D6C7DFDC589F}" vid="{4A3C46E8-61CC-4603-A589-7422A47A8E4A}"/>
     </a:ext>
   </a:extLst>
 </a:theme>

</xml_diff>